<commit_message>
Stoped counting burn outs
</commit_message>
<xml_diff>
--- a/Publication/hyperoxia_draft_v1.docx
+++ b/Publication/hyperoxia_draft_v1.docx
@@ -1,6 +1,6 @@
 
 <file path=word/document.xml><?xml version="1.0" encoding="utf-8"?>
-<w:document xmlns:wpc="http://schemas.microsoft.com/office/word/2010/wordprocessingCanvas" xmlns:cx="http://schemas.microsoft.com/office/drawing/2014/chartex" xmlns:cx1="http://schemas.microsoft.com/office/drawing/2015/9/8/chartex" xmlns:cx2="http://schemas.microsoft.com/office/drawing/2015/10/21/chartex" xmlns:cx3="http://schemas.microsoft.com/office/drawing/2016/5/9/chartex" xmlns:cx4="http://schemas.microsoft.com/office/drawing/2016/5/10/chartex" xmlns:cx5="http://schemas.microsoft.com/office/drawing/2016/5/11/chartex" xmlns:cx6="http://schemas.microsoft.com/office/drawing/2016/5/12/chartex" xmlns:cx7="http://schemas.microsoft.com/office/drawing/2016/5/13/chartex" xmlns:cx8="http://schemas.microsoft.com/office/drawing/2016/5/14/chartex" xmlns:mc="http://schemas.openxmlformats.org/markup-compatibility/2006" xmlns:aink="http://schemas.microsoft.com/office/drawing/2016/ink" xmlns:am3d="http://schemas.microsoft.com/office/drawing/2017/model3d" xmlns:o="urn:schemas-microsoft-com:office:office" xmlns:r="http://schemas.openxmlformats.org/officeDocument/2006/relationships" xmlns:m="http://schemas.openxmlformats.org/officeDocument/2006/math" xmlns:v="urn:schemas-microsoft-com:vml" xmlns:wp14="http://schemas.microsoft.com/office/word/2010/wordprocessingDrawing" xmlns:wp="http://schemas.openxmlformats.org/drawingml/2006/wordprocessingDrawing" xmlns:w10="urn:schemas-microsoft-com:office:word" xmlns:w="http://schemas.openxmlformats.org/wordprocessingml/2006/main" xmlns:w14="http://schemas.microsoft.com/office/word/2010/wordml" xmlns:w15="http://schemas.microsoft.com/office/word/2012/wordml" xmlns:w16cex="http://schemas.microsoft.com/office/word/2018/wordml/cex" xmlns:w16cid="http://schemas.microsoft.com/office/word/2016/wordml/cid" xmlns:w16="http://schemas.microsoft.com/office/word/2018/wordml" xmlns:w16se="http://schemas.microsoft.com/office/word/2015/wordml/symex" xmlns:wpg="http://schemas.microsoft.com/office/word/2010/wordprocessingGroup" xmlns:wpi="http://schemas.microsoft.com/office/word/2010/wordprocessingInk" xmlns:wne="http://schemas.microsoft.com/office/word/2006/wordml" xmlns:wps="http://schemas.microsoft.com/office/word/2010/wordprocessingShape" mc:Ignorable="w14 w15 w16se w16cid w16 w16cex wp14">
+<w:document xmlns:wpc="http://schemas.microsoft.com/office/word/2010/wordprocessingCanvas" xmlns:cx="http://schemas.microsoft.com/office/drawing/2014/chartex" xmlns:cx1="http://schemas.microsoft.com/office/drawing/2015/9/8/chartex" xmlns:cx2="http://schemas.microsoft.com/office/drawing/2015/10/21/chartex" xmlns:cx3="http://schemas.microsoft.com/office/drawing/2016/5/9/chartex" xmlns:cx4="http://schemas.microsoft.com/office/drawing/2016/5/10/chartex" xmlns:cx5="http://schemas.microsoft.com/office/drawing/2016/5/11/chartex" xmlns:cx6="http://schemas.microsoft.com/office/drawing/2016/5/12/chartex" xmlns:cx7="http://schemas.microsoft.com/office/drawing/2016/5/13/chartex" xmlns:cx8="http://schemas.microsoft.com/office/drawing/2016/5/14/chartex" xmlns:mc="http://schemas.openxmlformats.org/markup-compatibility/2006" xmlns:aink="http://schemas.microsoft.com/office/drawing/2016/ink" xmlns:am3d="http://schemas.microsoft.com/office/drawing/2017/model3d" xmlns:o="urn:schemas-microsoft-com:office:office" xmlns:oel="http://schemas.microsoft.com/office/2019/extlst" xmlns:r="http://schemas.openxmlformats.org/officeDocument/2006/relationships" xmlns:m="http://schemas.openxmlformats.org/officeDocument/2006/math" xmlns:v="urn:schemas-microsoft-com:vml" xmlns:wp14="http://schemas.microsoft.com/office/word/2010/wordprocessingDrawing" xmlns:wp="http://schemas.openxmlformats.org/drawingml/2006/wordprocessingDrawing" xmlns:w10="urn:schemas-microsoft-com:office:word" xmlns:w="http://schemas.openxmlformats.org/wordprocessingml/2006/main" xmlns:w14="http://schemas.microsoft.com/office/word/2010/wordml" xmlns:w15="http://schemas.microsoft.com/office/word/2012/wordml" xmlns:w16cex="http://schemas.microsoft.com/office/word/2018/wordml/cex" xmlns:w16cid="http://schemas.microsoft.com/office/word/2016/wordml/cid" xmlns:w16="http://schemas.microsoft.com/office/word/2018/wordml" xmlns:w16sdtdh="http://schemas.microsoft.com/office/word/2020/wordml/sdtdatahash" xmlns:w16se="http://schemas.microsoft.com/office/word/2015/wordml/symex" xmlns:wpg="http://schemas.microsoft.com/office/word/2010/wordprocessingGroup" xmlns:wpi="http://schemas.microsoft.com/office/word/2010/wordprocessingInk" xmlns:wne="http://schemas.microsoft.com/office/word/2006/wordml" xmlns:wps="http://schemas.microsoft.com/office/word/2010/wordprocessingShape" mc:Ignorable="w14 w15 w16se w16cid w16 w16cex w16sdtdh wp14">
   <w:body>
     <w:p>
       <w:pPr>
@@ -170,9 +170,19 @@
             <w:sz w:val="24"/>
             <w:szCs w:val="24"/>
           </w:rPr>
-          <w:t xml:space="preserve"> and negative outscomes</w:t>
+          <w:t xml:space="preserve"> and negative </w:t>
+        </w:r>
+        <w:proofErr w:type="spellStart"/>
+        <w:r>
+          <w:rPr>
+            <w:rFonts w:ascii="Times" w:eastAsia="Times" w:hAnsi="Times" w:cs="Times"/>
+            <w:sz w:val="24"/>
+            <w:szCs w:val="24"/>
+          </w:rPr>
+          <w:t>outscomes</w:t>
         </w:r>
       </w:ins>
+      <w:proofErr w:type="spellEnd"/>
       <w:r>
         <w:rPr>
           <w:rFonts w:ascii="Times" w:eastAsia="Times" w:hAnsi="Times" w:cs="Times"/>
@@ -211,6 +221,7 @@
           <w:t xml:space="preserve"> </w:t>
         </w:r>
       </w:ins>
+      <w:proofErr w:type="spellStart"/>
       <w:ins w:id="10" w:author="Grigorij Schleifer" w:date="2021-04-03T01:19:00Z">
         <w:r>
           <w:rPr>
@@ -221,6 +232,7 @@
           <w:t>scenarious</w:t>
         </w:r>
       </w:ins>
+      <w:proofErr w:type="spellEnd"/>
       <w:ins w:id="11" w:author="Grigorij Schleifer" w:date="2021-04-03T01:18:00Z">
         <w:r>
           <w:rPr>
@@ -443,7 +455,25 @@
           <w:sz w:val="24"/>
           <w:szCs w:val="24"/>
         </w:rPr>
-        <w:t>on kidney function, where early aggressive supplemental oxygen is commonly provided, is unclear. The aim of this study is to investigate the association between hyperoxemia and the development of acute kidney injury (AKI).</w:t>
+        <w:t xml:space="preserve">on kidney function, where early aggressive supplemental oxygen is commonly provided, is unclear. The aim of this study is to investigate the association between </w:t>
+      </w:r>
+      <w:proofErr w:type="spellStart"/>
+      <w:r>
+        <w:rPr>
+          <w:rFonts w:ascii="Times" w:eastAsia="Times" w:hAnsi="Times" w:cs="Times"/>
+          <w:sz w:val="24"/>
+          <w:szCs w:val="24"/>
+        </w:rPr>
+        <w:t>hyperoxemia</w:t>
+      </w:r>
+      <w:proofErr w:type="spellEnd"/>
+      <w:r>
+        <w:rPr>
+          <w:rFonts w:ascii="Times" w:eastAsia="Times" w:hAnsi="Times" w:cs="Times"/>
+          <w:sz w:val="24"/>
+          <w:szCs w:val="24"/>
+        </w:rPr>
+        <w:t xml:space="preserve"> and the development of acute kidney injury (AKI).</w:t>
       </w:r>
     </w:p>
     <w:p>
@@ -819,6 +849,7 @@
         </w:rPr>
         <w:t xml:space="preserve">. </w:t>
       </w:r>
+      <w:proofErr w:type="spellStart"/>
       <w:ins w:id="54" w:author="Grigorij Schleifer" w:date="2021-01-18T12:13:00Z">
         <w:r>
           <w:rPr>
@@ -829,6 +860,7 @@
           <w:t>Hyperoxemia</w:t>
         </w:r>
       </w:ins>
+      <w:proofErr w:type="spellEnd"/>
       <w:ins w:id="55" w:author="Grigorij Schleifer" w:date="2021-01-18T11:39:00Z">
         <w:r>
           <w:rPr>
@@ -1163,7 +1195,25 @@
           <w:sz w:val="24"/>
           <w:szCs w:val="24"/>
         </w:rPr>
-        <w:t>Oxygen (O2) is undoubtedly essential for human beings and the consequences associated with hypoxemia are devastating. While O2 has been most widely prescribed for therapy in medicine (1), there is an emerging concern that hyperoxia and hyperoxemia could also embrace potential detrimental systemic effects (2), involving numerous injurious pathways including the development of oxidative stress and cellular damage caused by excess reactive oxygen species (3). Recently, the potential harmful impact of oxygen has been studied in clinical trials and advocated in specific and non-specific population; cardiopulmonary resuscitation (4-6), stroke (7, 8), myocardial infarction (9), traumatic brain injury (10), mechanical ventilation (11) and medical-surgical intensive care (12).</w:t>
+        <w:t xml:space="preserve">Oxygen (O2) is undoubtedly essential for human beings and the consequences associated with hypoxemia are devastating. While O2 has been most widely prescribed for therapy in medicine (1), there is an emerging concern that hyperoxia and </w:t>
+      </w:r>
+      <w:proofErr w:type="spellStart"/>
+      <w:r>
+        <w:rPr>
+          <w:rFonts w:ascii="Times" w:eastAsia="Times" w:hAnsi="Times" w:cs="Times"/>
+          <w:sz w:val="24"/>
+          <w:szCs w:val="24"/>
+        </w:rPr>
+        <w:t>hyperoxemia</w:t>
+      </w:r>
+      <w:proofErr w:type="spellEnd"/>
+      <w:r>
+        <w:rPr>
+          <w:rFonts w:ascii="Times" w:eastAsia="Times" w:hAnsi="Times" w:cs="Times"/>
+          <w:sz w:val="24"/>
+          <w:szCs w:val="24"/>
+        </w:rPr>
+        <w:t xml:space="preserve"> could also embrace potential detrimental systemic effects (2), involving numerous injurious pathways including the development of oxidative stress and cellular damage caused by excess reactive oxygen species (3). Recently, the potential harmful impact of oxygen has been studied in clinical trials and advocated in specific and non-specific population; cardiopulmonary resuscitation (4-6), stroke (7, 8), myocardial infarction (9), traumatic brain injury (10), mechanical ventilation (11) and medical-surgical intensive care (12).</w:t>
       </w:r>
     </w:p>
     <w:p>
@@ -1356,7 +1406,25 @@
           <w:sz w:val="24"/>
           <w:szCs w:val="24"/>
         </w:rPr>
-        <w:t>We hypothesize that hyperoxemia increase renal dysfunction in traumatic patients. The aim of this study is to investigate the association between partial arterial oxygen (PaO2) and blood oxygen saturation (SpO2) and the development of acute kidney injury (AKI) and other outcomes.</w:t>
+        <w:t xml:space="preserve">We hypothesize that </w:t>
+      </w:r>
+      <w:proofErr w:type="spellStart"/>
+      <w:r>
+        <w:rPr>
+          <w:rFonts w:ascii="Times" w:eastAsia="Times" w:hAnsi="Times" w:cs="Times"/>
+          <w:sz w:val="24"/>
+          <w:szCs w:val="24"/>
+        </w:rPr>
+        <w:t>hyperoxemia</w:t>
+      </w:r>
+      <w:proofErr w:type="spellEnd"/>
+      <w:r>
+        <w:rPr>
+          <w:rFonts w:ascii="Times" w:eastAsia="Times" w:hAnsi="Times" w:cs="Times"/>
+          <w:sz w:val="24"/>
+          <w:szCs w:val="24"/>
+        </w:rPr>
+        <w:t xml:space="preserve"> increase renal dysfunction in traumatic patients. The aim of this study is to investigate the association between partial arterial oxygen (PaO2) and blood oxygen saturation (SpO2) and the development of acute kidney injury (AKI) and other outcomes.</w:t>
       </w:r>
     </w:p>
     <w:p>
@@ -1456,7 +1524,25 @@
             <w:sz w:val="24"/>
             <w:szCs w:val="24"/>
           </w:rPr>
-          <w:t xml:space="preserve">. The caracterisitics of the database are </w:t>
+          <w:t xml:space="preserve">. The </w:t>
+        </w:r>
+        <w:proofErr w:type="spellStart"/>
+        <w:r>
+          <w:rPr>
+            <w:rFonts w:ascii="Times" w:eastAsia="Times" w:hAnsi="Times" w:cs="Times"/>
+            <w:sz w:val="24"/>
+            <w:szCs w:val="24"/>
+          </w:rPr>
+          <w:t>caracterisitics</w:t>
+        </w:r>
+        <w:proofErr w:type="spellEnd"/>
+        <w:r>
+          <w:rPr>
+            <w:rFonts w:ascii="Times" w:eastAsia="Times" w:hAnsi="Times" w:cs="Times"/>
+            <w:sz w:val="24"/>
+            <w:szCs w:val="24"/>
+          </w:rPr>
+          <w:t xml:space="preserve"> of the database are </w:t>
         </w:r>
       </w:ins>
       <w:ins w:id="62" w:author="Grigorij Schleifer" w:date="2021-01-18T15:32:00Z">
@@ -2524,7 +2610,25 @@
           <w:sz w:val="24"/>
           <w:szCs w:val="24"/>
         </w:rPr>
-        <w:t>, as well as more chronic heart disease, hypertension, diabetes and lung diseases. However, patients in liberal oxygen group had much more severe trauma conditions compared to the conservative group and received more blood transfusion during the first 24 hours (Tabel 1). Figure 1(a) shows the distribution of propensity score</w:t>
+        <w:t>, as well as more chronic heart disease, hypertension, diabetes and lung diseases. However, patients in liberal oxygen group had much more severe trauma conditions compared to the conservative group and received more blood transfusion during the first 24 hours (</w:t>
+      </w:r>
+      <w:proofErr w:type="spellStart"/>
+      <w:r>
+        <w:rPr>
+          <w:rFonts w:ascii="Times" w:eastAsia="Times" w:hAnsi="Times" w:cs="Times"/>
+          <w:sz w:val="24"/>
+          <w:szCs w:val="24"/>
+        </w:rPr>
+        <w:t>Tabel</w:t>
+      </w:r>
+      <w:proofErr w:type="spellEnd"/>
+      <w:r>
+        <w:rPr>
+          <w:rFonts w:ascii="Times" w:eastAsia="Times" w:hAnsi="Times" w:cs="Times"/>
+          <w:sz w:val="24"/>
+          <w:szCs w:val="24"/>
+        </w:rPr>
+        <w:t xml:space="preserve"> 1). Figure 1(a) shows the distribution of propensity score</w:t>
       </w:r>
       <w:r>
         <w:rPr>
@@ -3878,8 +3982,19 @@
                 <w:sz w:val="24"/>
                 <w:szCs w:val="24"/>
               </w:rPr>
-              <w:t>18-29 yr</w:t>
-            </w:r>
+              <w:t xml:space="preserve">18-29 </w:t>
+            </w:r>
+            <w:proofErr w:type="spellStart"/>
+            <w:r>
+              <w:rPr>
+                <w:rFonts w:ascii="Times" w:eastAsia="Times" w:hAnsi="Times" w:cs="Times"/>
+                <w:color w:val="000000"/>
+                <w:sz w:val="24"/>
+                <w:szCs w:val="24"/>
+              </w:rPr>
+              <w:t>yr</w:t>
+            </w:r>
+            <w:proofErr w:type="spellEnd"/>
           </w:p>
         </w:tc>
         <w:tc>
@@ -4005,8 +4120,19 @@
                 <w:sz w:val="24"/>
                 <w:szCs w:val="24"/>
               </w:rPr>
-              <w:t>18-29 yr</w:t>
-            </w:r>
+              <w:t xml:space="preserve">18-29 </w:t>
+            </w:r>
+            <w:proofErr w:type="spellStart"/>
+            <w:r>
+              <w:rPr>
+                <w:rFonts w:ascii="Times" w:eastAsia="Times" w:hAnsi="Times" w:cs="Times"/>
+                <w:color w:val="000000"/>
+                <w:sz w:val="24"/>
+                <w:szCs w:val="24"/>
+              </w:rPr>
+              <w:t>yr</w:t>
+            </w:r>
+            <w:proofErr w:type="spellEnd"/>
           </w:p>
         </w:tc>
         <w:tc>
@@ -4138,8 +4264,19 @@
                 <w:szCs w:val="24"/>
               </w:rPr>
               <w:lastRenderedPageBreak/>
-              <w:t>30-39 yr</w:t>
-            </w:r>
+              <w:t xml:space="preserve">30-39 </w:t>
+            </w:r>
+            <w:proofErr w:type="spellStart"/>
+            <w:r>
+              <w:rPr>
+                <w:rFonts w:ascii="Times" w:eastAsia="Times" w:hAnsi="Times" w:cs="Times"/>
+                <w:color w:val="000000"/>
+                <w:sz w:val="24"/>
+                <w:szCs w:val="24"/>
+              </w:rPr>
+              <w:t>yr</w:t>
+            </w:r>
+            <w:proofErr w:type="spellEnd"/>
           </w:p>
         </w:tc>
         <w:tc>
@@ -4265,8 +4402,19 @@
                 <w:sz w:val="24"/>
                 <w:szCs w:val="24"/>
               </w:rPr>
-              <w:t>30-39 yr</w:t>
-            </w:r>
+              <w:t xml:space="preserve">30-39 </w:t>
+            </w:r>
+            <w:proofErr w:type="spellStart"/>
+            <w:r>
+              <w:rPr>
+                <w:rFonts w:ascii="Times" w:eastAsia="Times" w:hAnsi="Times" w:cs="Times"/>
+                <w:color w:val="000000"/>
+                <w:sz w:val="24"/>
+                <w:szCs w:val="24"/>
+              </w:rPr>
+              <w:t>yr</w:t>
+            </w:r>
+            <w:proofErr w:type="spellEnd"/>
           </w:p>
         </w:tc>
         <w:tc>
@@ -4397,8 +4545,19 @@
                 <w:sz w:val="24"/>
                 <w:szCs w:val="24"/>
               </w:rPr>
-              <w:t>40-49 yr</w:t>
-            </w:r>
+              <w:t xml:space="preserve">40-49 </w:t>
+            </w:r>
+            <w:proofErr w:type="spellStart"/>
+            <w:r>
+              <w:rPr>
+                <w:rFonts w:ascii="Times" w:eastAsia="Times" w:hAnsi="Times" w:cs="Times"/>
+                <w:color w:val="000000"/>
+                <w:sz w:val="24"/>
+                <w:szCs w:val="24"/>
+              </w:rPr>
+              <w:t>yr</w:t>
+            </w:r>
+            <w:proofErr w:type="spellEnd"/>
           </w:p>
         </w:tc>
         <w:tc>
@@ -4524,8 +4683,19 @@
                 <w:sz w:val="24"/>
                 <w:szCs w:val="24"/>
               </w:rPr>
-              <w:t>40-49 yr</w:t>
-            </w:r>
+              <w:t xml:space="preserve">40-49 </w:t>
+            </w:r>
+            <w:proofErr w:type="spellStart"/>
+            <w:r>
+              <w:rPr>
+                <w:rFonts w:ascii="Times" w:eastAsia="Times" w:hAnsi="Times" w:cs="Times"/>
+                <w:color w:val="000000"/>
+                <w:sz w:val="24"/>
+                <w:szCs w:val="24"/>
+              </w:rPr>
+              <w:t>yr</w:t>
+            </w:r>
+            <w:proofErr w:type="spellEnd"/>
           </w:p>
         </w:tc>
         <w:tc>
@@ -4656,8 +4826,19 @@
                 <w:sz w:val="24"/>
                 <w:szCs w:val="24"/>
               </w:rPr>
-              <w:t>50-59 yr</w:t>
-            </w:r>
+              <w:t xml:space="preserve">50-59 </w:t>
+            </w:r>
+            <w:proofErr w:type="spellStart"/>
+            <w:r>
+              <w:rPr>
+                <w:rFonts w:ascii="Times" w:eastAsia="Times" w:hAnsi="Times" w:cs="Times"/>
+                <w:color w:val="000000"/>
+                <w:sz w:val="24"/>
+                <w:szCs w:val="24"/>
+              </w:rPr>
+              <w:t>yr</w:t>
+            </w:r>
+            <w:proofErr w:type="spellEnd"/>
           </w:p>
         </w:tc>
         <w:tc>
@@ -4783,8 +4964,19 @@
                 <w:sz w:val="24"/>
                 <w:szCs w:val="24"/>
               </w:rPr>
-              <w:t>50-59 yr</w:t>
-            </w:r>
+              <w:t xml:space="preserve">50-59 </w:t>
+            </w:r>
+            <w:proofErr w:type="spellStart"/>
+            <w:r>
+              <w:rPr>
+                <w:rFonts w:ascii="Times" w:eastAsia="Times" w:hAnsi="Times" w:cs="Times"/>
+                <w:color w:val="000000"/>
+                <w:sz w:val="24"/>
+                <w:szCs w:val="24"/>
+              </w:rPr>
+              <w:t>yr</w:t>
+            </w:r>
+            <w:proofErr w:type="spellEnd"/>
           </w:p>
         </w:tc>
         <w:tc>
@@ -4915,8 +5107,19 @@
                 <w:sz w:val="24"/>
                 <w:szCs w:val="24"/>
               </w:rPr>
-              <w:t>60-69 yr</w:t>
-            </w:r>
+              <w:t xml:space="preserve">60-69 </w:t>
+            </w:r>
+            <w:proofErr w:type="spellStart"/>
+            <w:r>
+              <w:rPr>
+                <w:rFonts w:ascii="Times" w:eastAsia="Times" w:hAnsi="Times" w:cs="Times"/>
+                <w:color w:val="000000"/>
+                <w:sz w:val="24"/>
+                <w:szCs w:val="24"/>
+              </w:rPr>
+              <w:t>yr</w:t>
+            </w:r>
+            <w:proofErr w:type="spellEnd"/>
           </w:p>
         </w:tc>
         <w:tc>
@@ -5042,8 +5245,19 @@
                 <w:sz w:val="24"/>
                 <w:szCs w:val="24"/>
               </w:rPr>
-              <w:t>60-69 yr</w:t>
-            </w:r>
+              <w:t xml:space="preserve">60-69 </w:t>
+            </w:r>
+            <w:proofErr w:type="spellStart"/>
+            <w:r>
+              <w:rPr>
+                <w:rFonts w:ascii="Times" w:eastAsia="Times" w:hAnsi="Times" w:cs="Times"/>
+                <w:color w:val="000000"/>
+                <w:sz w:val="24"/>
+                <w:szCs w:val="24"/>
+              </w:rPr>
+              <w:t>yr</w:t>
+            </w:r>
+            <w:proofErr w:type="spellEnd"/>
           </w:p>
         </w:tc>
         <w:tc>
@@ -5174,8 +5388,19 @@
                 <w:sz w:val="24"/>
                 <w:szCs w:val="24"/>
               </w:rPr>
-              <w:t>70-79 yr</w:t>
-            </w:r>
+              <w:t xml:space="preserve">70-79 </w:t>
+            </w:r>
+            <w:proofErr w:type="spellStart"/>
+            <w:r>
+              <w:rPr>
+                <w:rFonts w:ascii="Times" w:eastAsia="Times" w:hAnsi="Times" w:cs="Times"/>
+                <w:color w:val="000000"/>
+                <w:sz w:val="24"/>
+                <w:szCs w:val="24"/>
+              </w:rPr>
+              <w:t>yr</w:t>
+            </w:r>
+            <w:proofErr w:type="spellEnd"/>
           </w:p>
         </w:tc>
         <w:tc>
@@ -5301,8 +5526,19 @@
                 <w:sz w:val="24"/>
                 <w:szCs w:val="24"/>
               </w:rPr>
-              <w:t>70-79 yr</w:t>
-            </w:r>
+              <w:t xml:space="preserve">70-79 </w:t>
+            </w:r>
+            <w:proofErr w:type="spellStart"/>
+            <w:r>
+              <w:rPr>
+                <w:rFonts w:ascii="Times" w:eastAsia="Times" w:hAnsi="Times" w:cs="Times"/>
+                <w:color w:val="000000"/>
+                <w:sz w:val="24"/>
+                <w:szCs w:val="24"/>
+              </w:rPr>
+              <w:t>yr</w:t>
+            </w:r>
+            <w:proofErr w:type="spellEnd"/>
           </w:p>
         </w:tc>
         <w:tc>
@@ -5433,8 +5669,19 @@
                 <w:sz w:val="24"/>
                 <w:szCs w:val="24"/>
               </w:rPr>
-              <w:t>80-89 yr</w:t>
-            </w:r>
+              <w:t xml:space="preserve">80-89 </w:t>
+            </w:r>
+            <w:proofErr w:type="spellStart"/>
+            <w:r>
+              <w:rPr>
+                <w:rFonts w:ascii="Times" w:eastAsia="Times" w:hAnsi="Times" w:cs="Times"/>
+                <w:color w:val="000000"/>
+                <w:sz w:val="24"/>
+                <w:szCs w:val="24"/>
+              </w:rPr>
+              <w:t>yr</w:t>
+            </w:r>
+            <w:proofErr w:type="spellEnd"/>
           </w:p>
         </w:tc>
         <w:tc>
@@ -5560,8 +5807,19 @@
                 <w:sz w:val="24"/>
                 <w:szCs w:val="24"/>
               </w:rPr>
-              <w:t>80-89 yr</w:t>
-            </w:r>
+              <w:t xml:space="preserve">80-89 </w:t>
+            </w:r>
+            <w:proofErr w:type="spellStart"/>
+            <w:r>
+              <w:rPr>
+                <w:rFonts w:ascii="Times" w:eastAsia="Times" w:hAnsi="Times" w:cs="Times"/>
+                <w:color w:val="000000"/>
+                <w:sz w:val="24"/>
+                <w:szCs w:val="24"/>
+              </w:rPr>
+              <w:t>yr</w:t>
+            </w:r>
+            <w:proofErr w:type="spellEnd"/>
           </w:p>
         </w:tc>
         <w:tc>
@@ -5692,8 +5950,19 @@
                 <w:sz w:val="24"/>
                 <w:szCs w:val="24"/>
               </w:rPr>
-              <w:t>&gt;=90 yr</w:t>
-            </w:r>
+              <w:t xml:space="preserve">&gt;=90 </w:t>
+            </w:r>
+            <w:proofErr w:type="spellStart"/>
+            <w:r>
+              <w:rPr>
+                <w:rFonts w:ascii="Times" w:eastAsia="Times" w:hAnsi="Times" w:cs="Times"/>
+                <w:color w:val="000000"/>
+                <w:sz w:val="24"/>
+                <w:szCs w:val="24"/>
+              </w:rPr>
+              <w:t>yr</w:t>
+            </w:r>
+            <w:proofErr w:type="spellEnd"/>
           </w:p>
         </w:tc>
         <w:tc>
@@ -5819,8 +6088,19 @@
                 <w:sz w:val="24"/>
                 <w:szCs w:val="24"/>
               </w:rPr>
-              <w:t>&gt;=90 yr</w:t>
-            </w:r>
+              <w:t xml:space="preserve">&gt;=90 </w:t>
+            </w:r>
+            <w:proofErr w:type="spellStart"/>
+            <w:r>
+              <w:rPr>
+                <w:rFonts w:ascii="Times" w:eastAsia="Times" w:hAnsi="Times" w:cs="Times"/>
+                <w:color w:val="000000"/>
+                <w:sz w:val="24"/>
+                <w:szCs w:val="24"/>
+              </w:rPr>
+              <w:t>yr</w:t>
+            </w:r>
+            <w:proofErr w:type="spellEnd"/>
           </w:p>
         </w:tc>
         <w:tc>
@@ -7726,14 +8006,25 @@
                 <w:szCs w:val="24"/>
               </w:rPr>
             </w:pPr>
-            <w:r>
-              <w:rPr>
-                <w:rFonts w:ascii="Times" w:eastAsia="Times" w:hAnsi="Times" w:cs="Times"/>
-                <w:color w:val="000000"/>
-                <w:sz w:val="24"/>
-                <w:szCs w:val="24"/>
-              </w:rPr>
-              <w:t>marital_status (%)</w:t>
+            <w:proofErr w:type="spellStart"/>
+            <w:r>
+              <w:rPr>
+                <w:rFonts w:ascii="Times" w:eastAsia="Times" w:hAnsi="Times" w:cs="Times"/>
+                <w:color w:val="000000"/>
+                <w:sz w:val="24"/>
+                <w:szCs w:val="24"/>
+              </w:rPr>
+              <w:t>marital_status</w:t>
+            </w:r>
+            <w:proofErr w:type="spellEnd"/>
+            <w:r>
+              <w:rPr>
+                <w:rFonts w:ascii="Times" w:eastAsia="Times" w:hAnsi="Times" w:cs="Times"/>
+                <w:color w:val="000000"/>
+                <w:sz w:val="24"/>
+                <w:szCs w:val="24"/>
+              </w:rPr>
+              <w:t xml:space="preserve"> (%)</w:t>
             </w:r>
           </w:p>
         </w:tc>
@@ -7820,14 +8111,25 @@
                 <w:szCs w:val="24"/>
               </w:rPr>
             </w:pPr>
-            <w:r>
-              <w:rPr>
-                <w:rFonts w:ascii="Times" w:eastAsia="Times" w:hAnsi="Times" w:cs="Times"/>
-                <w:color w:val="000000"/>
-                <w:sz w:val="24"/>
-                <w:szCs w:val="24"/>
-              </w:rPr>
-              <w:t>marital_status (%)</w:t>
+            <w:proofErr w:type="spellStart"/>
+            <w:r>
+              <w:rPr>
+                <w:rFonts w:ascii="Times" w:eastAsia="Times" w:hAnsi="Times" w:cs="Times"/>
+                <w:color w:val="000000"/>
+                <w:sz w:val="24"/>
+                <w:szCs w:val="24"/>
+              </w:rPr>
+              <w:t>marital_status</w:t>
+            </w:r>
+            <w:proofErr w:type="spellEnd"/>
+            <w:r>
+              <w:rPr>
+                <w:rFonts w:ascii="Times" w:eastAsia="Times" w:hAnsi="Times" w:cs="Times"/>
+                <w:color w:val="000000"/>
+                <w:sz w:val="24"/>
+                <w:szCs w:val="24"/>
+              </w:rPr>
+              <w:t xml:space="preserve"> (%)</w:t>
             </w:r>
           </w:p>
         </w:tc>
@@ -11932,14 +12234,25 @@
                 <w:szCs w:val="24"/>
               </w:rPr>
             </w:pPr>
-            <w:r>
-              <w:rPr>
-                <w:rFonts w:ascii="Times" w:eastAsia="Times" w:hAnsi="Times" w:cs="Times"/>
-                <w:color w:val="000000"/>
-                <w:sz w:val="24"/>
-                <w:szCs w:val="24"/>
-              </w:rPr>
-              <w:t>admission_type (%)</w:t>
+            <w:proofErr w:type="spellStart"/>
+            <w:r>
+              <w:rPr>
+                <w:rFonts w:ascii="Times" w:eastAsia="Times" w:hAnsi="Times" w:cs="Times"/>
+                <w:color w:val="000000"/>
+                <w:sz w:val="24"/>
+                <w:szCs w:val="24"/>
+              </w:rPr>
+              <w:t>admission_type</w:t>
+            </w:r>
+            <w:proofErr w:type="spellEnd"/>
+            <w:r>
+              <w:rPr>
+                <w:rFonts w:ascii="Times" w:eastAsia="Times" w:hAnsi="Times" w:cs="Times"/>
+                <w:color w:val="000000"/>
+                <w:sz w:val="24"/>
+                <w:szCs w:val="24"/>
+              </w:rPr>
+              <w:t xml:space="preserve"> (%)</w:t>
             </w:r>
           </w:p>
         </w:tc>
@@ -12026,14 +12339,25 @@
                 <w:szCs w:val="24"/>
               </w:rPr>
             </w:pPr>
-            <w:r>
-              <w:rPr>
-                <w:rFonts w:ascii="Times" w:eastAsia="Times" w:hAnsi="Times" w:cs="Times"/>
-                <w:color w:val="000000"/>
-                <w:sz w:val="24"/>
-                <w:szCs w:val="24"/>
-              </w:rPr>
-              <w:t>admission_type (%)</w:t>
+            <w:proofErr w:type="spellStart"/>
+            <w:r>
+              <w:rPr>
+                <w:rFonts w:ascii="Times" w:eastAsia="Times" w:hAnsi="Times" w:cs="Times"/>
+                <w:color w:val="000000"/>
+                <w:sz w:val="24"/>
+                <w:szCs w:val="24"/>
+              </w:rPr>
+              <w:t>admission_type</w:t>
+            </w:r>
+            <w:proofErr w:type="spellEnd"/>
+            <w:r>
+              <w:rPr>
+                <w:rFonts w:ascii="Times" w:eastAsia="Times" w:hAnsi="Times" w:cs="Times"/>
+                <w:color w:val="000000"/>
+                <w:sz w:val="24"/>
+                <w:szCs w:val="24"/>
+              </w:rPr>
+              <w:t xml:space="preserve"> (%)</w:t>
             </w:r>
           </w:p>
         </w:tc>
@@ -13178,14 +13502,25 @@
                 <w:szCs w:val="24"/>
               </w:rPr>
             </w:pPr>
-            <w:r>
-              <w:rPr>
-                <w:rFonts w:ascii="Times" w:eastAsia="Times" w:hAnsi="Times" w:cs="Times"/>
-                <w:color w:val="000000"/>
-                <w:sz w:val="24"/>
-                <w:szCs w:val="24"/>
-              </w:rPr>
-              <w:t>has_chronic_lung_conditions = 1 (%)</w:t>
+            <w:proofErr w:type="spellStart"/>
+            <w:r>
+              <w:rPr>
+                <w:rFonts w:ascii="Times" w:eastAsia="Times" w:hAnsi="Times" w:cs="Times"/>
+                <w:color w:val="000000"/>
+                <w:sz w:val="24"/>
+                <w:szCs w:val="24"/>
+              </w:rPr>
+              <w:t>has_chronic_lung_conditions</w:t>
+            </w:r>
+            <w:proofErr w:type="spellEnd"/>
+            <w:r>
+              <w:rPr>
+                <w:rFonts w:ascii="Times" w:eastAsia="Times" w:hAnsi="Times" w:cs="Times"/>
+                <w:color w:val="000000"/>
+                <w:sz w:val="24"/>
+                <w:szCs w:val="24"/>
+              </w:rPr>
+              <w:t xml:space="preserve"> = 1 (%)</w:t>
             </w:r>
           </w:p>
         </w:tc>
@@ -13314,14 +13649,25 @@
                 <w:szCs w:val="24"/>
               </w:rPr>
             </w:pPr>
-            <w:r>
-              <w:rPr>
-                <w:rFonts w:ascii="Times" w:eastAsia="Times" w:hAnsi="Times" w:cs="Times"/>
-                <w:color w:val="000000"/>
-                <w:sz w:val="24"/>
-                <w:szCs w:val="24"/>
-              </w:rPr>
-              <w:t>has_chronic_lung_conditions = 1 (%)</w:t>
+            <w:proofErr w:type="spellStart"/>
+            <w:r>
+              <w:rPr>
+                <w:rFonts w:ascii="Times" w:eastAsia="Times" w:hAnsi="Times" w:cs="Times"/>
+                <w:color w:val="000000"/>
+                <w:sz w:val="24"/>
+                <w:szCs w:val="24"/>
+              </w:rPr>
+              <w:t>has_chronic_lung_conditions</w:t>
+            </w:r>
+            <w:proofErr w:type="spellEnd"/>
+            <w:r>
+              <w:rPr>
+                <w:rFonts w:ascii="Times" w:eastAsia="Times" w:hAnsi="Times" w:cs="Times"/>
+                <w:color w:val="000000"/>
+                <w:sz w:val="24"/>
+                <w:szCs w:val="24"/>
+              </w:rPr>
+              <w:t xml:space="preserve"> = 1 (%)</w:t>
             </w:r>
           </w:p>
         </w:tc>
@@ -13455,14 +13801,25 @@
                 <w:szCs w:val="24"/>
               </w:rPr>
             </w:pPr>
-            <w:r>
-              <w:rPr>
-                <w:rFonts w:ascii="Times" w:eastAsia="Times" w:hAnsi="Times" w:cs="Times"/>
-                <w:color w:val="000000"/>
-                <w:sz w:val="24"/>
-                <w:szCs w:val="24"/>
-              </w:rPr>
-              <w:t>has_chronic_heart_problems = 1 (%)</w:t>
+            <w:proofErr w:type="spellStart"/>
+            <w:r>
+              <w:rPr>
+                <w:rFonts w:ascii="Times" w:eastAsia="Times" w:hAnsi="Times" w:cs="Times"/>
+                <w:color w:val="000000"/>
+                <w:sz w:val="24"/>
+                <w:szCs w:val="24"/>
+              </w:rPr>
+              <w:t>has_chronic_heart_problems</w:t>
+            </w:r>
+            <w:proofErr w:type="spellEnd"/>
+            <w:r>
+              <w:rPr>
+                <w:rFonts w:ascii="Times" w:eastAsia="Times" w:hAnsi="Times" w:cs="Times"/>
+                <w:color w:val="000000"/>
+                <w:sz w:val="24"/>
+                <w:szCs w:val="24"/>
+              </w:rPr>
+              <w:t xml:space="preserve"> = 1 (%)</w:t>
             </w:r>
           </w:p>
         </w:tc>
@@ -13591,14 +13948,25 @@
                 <w:szCs w:val="24"/>
               </w:rPr>
             </w:pPr>
-            <w:r>
-              <w:rPr>
-                <w:rFonts w:ascii="Times" w:eastAsia="Times" w:hAnsi="Times" w:cs="Times"/>
-                <w:color w:val="000000"/>
-                <w:sz w:val="24"/>
-                <w:szCs w:val="24"/>
-              </w:rPr>
-              <w:t>has_chronic_heart_problems = 1 (%)</w:t>
+            <w:proofErr w:type="spellStart"/>
+            <w:r>
+              <w:rPr>
+                <w:rFonts w:ascii="Times" w:eastAsia="Times" w:hAnsi="Times" w:cs="Times"/>
+                <w:color w:val="000000"/>
+                <w:sz w:val="24"/>
+                <w:szCs w:val="24"/>
+              </w:rPr>
+              <w:t>has_chronic_heart_problems</w:t>
+            </w:r>
+            <w:proofErr w:type="spellEnd"/>
+            <w:r>
+              <w:rPr>
+                <w:rFonts w:ascii="Times" w:eastAsia="Times" w:hAnsi="Times" w:cs="Times"/>
+                <w:color w:val="000000"/>
+                <w:sz w:val="24"/>
+                <w:szCs w:val="24"/>
+              </w:rPr>
+              <w:t xml:space="preserve"> = 1 (%)</w:t>
             </w:r>
           </w:p>
         </w:tc>
@@ -13732,14 +14100,25 @@
                 <w:szCs w:val="24"/>
               </w:rPr>
             </w:pPr>
-            <w:r>
-              <w:rPr>
-                <w:rFonts w:ascii="Times" w:eastAsia="Times" w:hAnsi="Times" w:cs="Times"/>
-                <w:color w:val="000000"/>
-                <w:sz w:val="24"/>
-                <w:szCs w:val="24"/>
-              </w:rPr>
-              <w:t>has_diabetes = 1 (%)</w:t>
+            <w:proofErr w:type="spellStart"/>
+            <w:r>
+              <w:rPr>
+                <w:rFonts w:ascii="Times" w:eastAsia="Times" w:hAnsi="Times" w:cs="Times"/>
+                <w:color w:val="000000"/>
+                <w:sz w:val="24"/>
+                <w:szCs w:val="24"/>
+              </w:rPr>
+              <w:t>has_diabetes</w:t>
+            </w:r>
+            <w:proofErr w:type="spellEnd"/>
+            <w:r>
+              <w:rPr>
+                <w:rFonts w:ascii="Times" w:eastAsia="Times" w:hAnsi="Times" w:cs="Times"/>
+                <w:color w:val="000000"/>
+                <w:sz w:val="24"/>
+                <w:szCs w:val="24"/>
+              </w:rPr>
+              <w:t xml:space="preserve"> = 1 (%)</w:t>
             </w:r>
           </w:p>
         </w:tc>
@@ -13868,14 +14247,25 @@
                 <w:szCs w:val="24"/>
               </w:rPr>
             </w:pPr>
-            <w:r>
-              <w:rPr>
-                <w:rFonts w:ascii="Times" w:eastAsia="Times" w:hAnsi="Times" w:cs="Times"/>
-                <w:color w:val="000000"/>
-                <w:sz w:val="24"/>
-                <w:szCs w:val="24"/>
-              </w:rPr>
-              <w:t>has_diabetes = 1 (%)</w:t>
+            <w:proofErr w:type="spellStart"/>
+            <w:r>
+              <w:rPr>
+                <w:rFonts w:ascii="Times" w:eastAsia="Times" w:hAnsi="Times" w:cs="Times"/>
+                <w:color w:val="000000"/>
+                <w:sz w:val="24"/>
+                <w:szCs w:val="24"/>
+              </w:rPr>
+              <w:t>has_diabetes</w:t>
+            </w:r>
+            <w:proofErr w:type="spellEnd"/>
+            <w:r>
+              <w:rPr>
+                <w:rFonts w:ascii="Times" w:eastAsia="Times" w:hAnsi="Times" w:cs="Times"/>
+                <w:color w:val="000000"/>
+                <w:sz w:val="24"/>
+                <w:szCs w:val="24"/>
+              </w:rPr>
+              <w:t xml:space="preserve"> = 1 (%)</w:t>
             </w:r>
           </w:p>
         </w:tc>
@@ -14009,14 +14399,25 @@
                 <w:szCs w:val="24"/>
               </w:rPr>
             </w:pPr>
-            <w:r>
-              <w:rPr>
-                <w:rFonts w:ascii="Times" w:eastAsia="Times" w:hAnsi="Times" w:cs="Times"/>
-                <w:color w:val="000000"/>
-                <w:sz w:val="24"/>
-                <w:szCs w:val="24"/>
-              </w:rPr>
-              <w:t>has_hypertension = 1 (%)</w:t>
+            <w:proofErr w:type="spellStart"/>
+            <w:r>
+              <w:rPr>
+                <w:rFonts w:ascii="Times" w:eastAsia="Times" w:hAnsi="Times" w:cs="Times"/>
+                <w:color w:val="000000"/>
+                <w:sz w:val="24"/>
+                <w:szCs w:val="24"/>
+              </w:rPr>
+              <w:t>has_hypertension</w:t>
+            </w:r>
+            <w:proofErr w:type="spellEnd"/>
+            <w:r>
+              <w:rPr>
+                <w:rFonts w:ascii="Times" w:eastAsia="Times" w:hAnsi="Times" w:cs="Times"/>
+                <w:color w:val="000000"/>
+                <w:sz w:val="24"/>
+                <w:szCs w:val="24"/>
+              </w:rPr>
+              <w:t xml:space="preserve"> = 1 (%)</w:t>
             </w:r>
           </w:p>
         </w:tc>
@@ -14145,14 +14546,25 @@
                 <w:szCs w:val="24"/>
               </w:rPr>
             </w:pPr>
-            <w:r>
-              <w:rPr>
-                <w:rFonts w:ascii="Times" w:eastAsia="Times" w:hAnsi="Times" w:cs="Times"/>
-                <w:color w:val="000000"/>
-                <w:sz w:val="24"/>
-                <w:szCs w:val="24"/>
-              </w:rPr>
-              <w:t>has_hypertension = 1 (%)</w:t>
+            <w:proofErr w:type="spellStart"/>
+            <w:r>
+              <w:rPr>
+                <w:rFonts w:ascii="Times" w:eastAsia="Times" w:hAnsi="Times" w:cs="Times"/>
+                <w:color w:val="000000"/>
+                <w:sz w:val="24"/>
+                <w:szCs w:val="24"/>
+              </w:rPr>
+              <w:t>has_hypertension</w:t>
+            </w:r>
+            <w:proofErr w:type="spellEnd"/>
+            <w:r>
+              <w:rPr>
+                <w:rFonts w:ascii="Times" w:eastAsia="Times" w:hAnsi="Times" w:cs="Times"/>
+                <w:color w:val="000000"/>
+                <w:sz w:val="24"/>
+                <w:szCs w:val="24"/>
+              </w:rPr>
+              <w:t xml:space="preserve"> = 1 (%)</w:t>
             </w:r>
           </w:p>
         </w:tc>
@@ -14293,7 +14705,27 @@
                 <w:sz w:val="24"/>
                 <w:szCs w:val="24"/>
               </w:rPr>
-              <w:t>sofa (mean (sd))</w:t>
+              <w:t>sofa (mean (</w:t>
+            </w:r>
+            <w:proofErr w:type="spellStart"/>
+            <w:r>
+              <w:rPr>
+                <w:rFonts w:ascii="Times" w:eastAsia="Times" w:hAnsi="Times" w:cs="Times"/>
+                <w:color w:val="000000"/>
+                <w:sz w:val="24"/>
+                <w:szCs w:val="24"/>
+              </w:rPr>
+              <w:t>sd</w:t>
+            </w:r>
+            <w:proofErr w:type="spellEnd"/>
+            <w:r>
+              <w:rPr>
+                <w:rFonts w:ascii="Times" w:eastAsia="Times" w:hAnsi="Times" w:cs="Times"/>
+                <w:color w:val="000000"/>
+                <w:sz w:val="24"/>
+                <w:szCs w:val="24"/>
+              </w:rPr>
+              <w:t>))</w:t>
             </w:r>
           </w:p>
         </w:tc>
@@ -14427,7 +14859,25 @@
                 <w:sz w:val="24"/>
                 <w:szCs w:val="24"/>
               </w:rPr>
-              <w:t>sofa (mean (sd))</w:t>
+              <w:t>sofa (mean (</w:t>
+            </w:r>
+            <w:proofErr w:type="spellStart"/>
+            <w:r>
+              <w:rPr>
+                <w:rFonts w:ascii="Times" w:eastAsia="Times" w:hAnsi="Times" w:cs="Times"/>
+                <w:sz w:val="24"/>
+                <w:szCs w:val="24"/>
+              </w:rPr>
+              <w:t>sd</w:t>
+            </w:r>
+            <w:proofErr w:type="spellEnd"/>
+            <w:r>
+              <w:rPr>
+                <w:rFonts w:ascii="Times" w:eastAsia="Times" w:hAnsi="Times" w:cs="Times"/>
+                <w:sz w:val="24"/>
+                <w:szCs w:val="24"/>
+              </w:rPr>
+              <w:t>))</w:t>
             </w:r>
           </w:p>
         </w:tc>
@@ -14583,7 +15033,27 @@
                 <w:sz w:val="24"/>
                 <w:szCs w:val="24"/>
               </w:rPr>
-              <w:t>transfusion_first_24hr (mean (sd))</w:t>
+              <w:t>transfusion_first_24hr (mean (</w:t>
+            </w:r>
+            <w:proofErr w:type="spellStart"/>
+            <w:r>
+              <w:rPr>
+                <w:rFonts w:ascii="Times" w:eastAsia="Times" w:hAnsi="Times" w:cs="Times"/>
+                <w:color w:val="000000"/>
+                <w:sz w:val="24"/>
+                <w:szCs w:val="24"/>
+              </w:rPr>
+              <w:t>sd</w:t>
+            </w:r>
+            <w:proofErr w:type="spellEnd"/>
+            <w:r>
+              <w:rPr>
+                <w:rFonts w:ascii="Times" w:eastAsia="Times" w:hAnsi="Times" w:cs="Times"/>
+                <w:color w:val="000000"/>
+                <w:sz w:val="24"/>
+                <w:szCs w:val="24"/>
+              </w:rPr>
+              <w:t>))</w:t>
             </w:r>
           </w:p>
         </w:tc>
@@ -14717,7 +15187,25 @@
                 <w:sz w:val="24"/>
                 <w:szCs w:val="24"/>
               </w:rPr>
-              <w:t>transfusion_first_24hr (mean (sd))</w:t>
+              <w:t>transfusion_first_24hr (mean (</w:t>
+            </w:r>
+            <w:proofErr w:type="spellStart"/>
+            <w:r>
+              <w:rPr>
+                <w:rFonts w:ascii="Times" w:eastAsia="Times" w:hAnsi="Times" w:cs="Times"/>
+                <w:sz w:val="24"/>
+                <w:szCs w:val="24"/>
+              </w:rPr>
+              <w:t>sd</w:t>
+            </w:r>
+            <w:proofErr w:type="spellEnd"/>
+            <w:r>
+              <w:rPr>
+                <w:rFonts w:ascii="Times" w:eastAsia="Times" w:hAnsi="Times" w:cs="Times"/>
+                <w:sz w:val="24"/>
+                <w:szCs w:val="24"/>
+              </w:rPr>
+              <w:t>))</w:t>
             </w:r>
           </w:p>
         </w:tc>
@@ -18491,7 +18979,43 @@
           <w:szCs w:val="24"/>
         </w:rPr>
         <w:lastRenderedPageBreak/>
-        <w:t xml:space="preserve">There was no significant difference in risks/rates of either outcomes in our propensity score matched subcohort. By matching patients in the two groups based on their propensity score, the subcohort emulated more of a randomized control trial. However, since a large </w:t>
+        <w:t xml:space="preserve">There was no significant difference in risks/rates of either outcomes in our propensity score matched </w:t>
+      </w:r>
+      <w:proofErr w:type="spellStart"/>
+      <w:r>
+        <w:rPr>
+          <w:rFonts w:ascii="Times" w:eastAsia="Times" w:hAnsi="Times" w:cs="Times"/>
+          <w:sz w:val="24"/>
+          <w:szCs w:val="24"/>
+        </w:rPr>
+        <w:t>subcohort</w:t>
+      </w:r>
+      <w:proofErr w:type="spellEnd"/>
+      <w:r>
+        <w:rPr>
+          <w:rFonts w:ascii="Times" w:eastAsia="Times" w:hAnsi="Times" w:cs="Times"/>
+          <w:sz w:val="24"/>
+          <w:szCs w:val="24"/>
+        </w:rPr>
+        <w:t xml:space="preserve">. By matching patients in the two groups based on their propensity score, the </w:t>
+      </w:r>
+      <w:proofErr w:type="spellStart"/>
+      <w:r>
+        <w:rPr>
+          <w:rFonts w:ascii="Times" w:eastAsia="Times" w:hAnsi="Times" w:cs="Times"/>
+          <w:sz w:val="24"/>
+          <w:szCs w:val="24"/>
+        </w:rPr>
+        <w:t>subcohort</w:t>
+      </w:r>
+      <w:proofErr w:type="spellEnd"/>
+      <w:r>
+        <w:rPr>
+          <w:rFonts w:ascii="Times" w:eastAsia="Times" w:hAnsi="Times" w:cs="Times"/>
+          <w:sz w:val="24"/>
+          <w:szCs w:val="24"/>
+        </w:rPr>
+        <w:t xml:space="preserve"> emulated more of a randomized control trial. However, since a large </w:t>
       </w:r>
       <w:r>
         <w:rPr>
@@ -19322,7 +19846,25 @@
                 <w:sz w:val="24"/>
                 <w:szCs w:val="24"/>
               </w:rPr>
-              <w:t>393-398, 412, 414, 416, 423.1, 423.2, 425, 426, 427, 428 (exceptfor 428.21, 428.31, 428.41)</w:t>
+              <w:t>393-398, 412, 414, 416, 423.1, 423.2, 425, 426, 427, 428 (</w:t>
+            </w:r>
+            <w:proofErr w:type="spellStart"/>
+            <w:r>
+              <w:rPr>
+                <w:rFonts w:ascii="Times" w:eastAsia="Times" w:hAnsi="Times" w:cs="Times"/>
+                <w:sz w:val="24"/>
+                <w:szCs w:val="24"/>
+              </w:rPr>
+              <w:t>exceptfor</w:t>
+            </w:r>
+            <w:proofErr w:type="spellEnd"/>
+            <w:r>
+              <w:rPr>
+                <w:rFonts w:ascii="Times" w:eastAsia="Times" w:hAnsi="Times" w:cs="Times"/>
+                <w:sz w:val="24"/>
+                <w:szCs w:val="24"/>
+              </w:rPr>
+              <w:t xml:space="preserve"> 428.21, 428.31, 428.41)</w:t>
             </w:r>
           </w:p>
         </w:tc>
@@ -19698,7 +20240,61 @@
           <w:szCs w:val="24"/>
         </w:rPr>
         <w:tab/>
-        <w:t>Hafner S, Beloncle F, Koch A, Radermacher P, Asfar P. Hyperoxia in intensive care, emergency, and peri-operative medicine: Dr. Jekyll or Mr. Hyde? A 2015 update. Ann Intensive Care. 2015;5(1):42.</w:t>
+        <w:t xml:space="preserve">Hafner S, </w:t>
+      </w:r>
+      <w:proofErr w:type="spellStart"/>
+      <w:r>
+        <w:rPr>
+          <w:rFonts w:ascii="Times" w:eastAsia="Times" w:hAnsi="Times" w:cs="Times"/>
+          <w:sz w:val="24"/>
+          <w:szCs w:val="24"/>
+        </w:rPr>
+        <w:t>Beloncle</w:t>
+      </w:r>
+      <w:proofErr w:type="spellEnd"/>
+      <w:r>
+        <w:rPr>
+          <w:rFonts w:ascii="Times" w:eastAsia="Times" w:hAnsi="Times" w:cs="Times"/>
+          <w:sz w:val="24"/>
+          <w:szCs w:val="24"/>
+        </w:rPr>
+        <w:t xml:space="preserve"> F, Koch A, </w:t>
+      </w:r>
+      <w:proofErr w:type="spellStart"/>
+      <w:r>
+        <w:rPr>
+          <w:rFonts w:ascii="Times" w:eastAsia="Times" w:hAnsi="Times" w:cs="Times"/>
+          <w:sz w:val="24"/>
+          <w:szCs w:val="24"/>
+        </w:rPr>
+        <w:t>Radermacher</w:t>
+      </w:r>
+      <w:proofErr w:type="spellEnd"/>
+      <w:r>
+        <w:rPr>
+          <w:rFonts w:ascii="Times" w:eastAsia="Times" w:hAnsi="Times" w:cs="Times"/>
+          <w:sz w:val="24"/>
+          <w:szCs w:val="24"/>
+        </w:rPr>
+        <w:t xml:space="preserve"> P, </w:t>
+      </w:r>
+      <w:proofErr w:type="spellStart"/>
+      <w:r>
+        <w:rPr>
+          <w:rFonts w:ascii="Times" w:eastAsia="Times" w:hAnsi="Times" w:cs="Times"/>
+          <w:sz w:val="24"/>
+          <w:szCs w:val="24"/>
+        </w:rPr>
+        <w:t>Asfar</w:t>
+      </w:r>
+      <w:proofErr w:type="spellEnd"/>
+      <w:r>
+        <w:rPr>
+          <w:rFonts w:ascii="Times" w:eastAsia="Times" w:hAnsi="Times" w:cs="Times"/>
+          <w:sz w:val="24"/>
+          <w:szCs w:val="24"/>
+        </w:rPr>
+        <w:t xml:space="preserve"> P. Hyperoxia in intensive care, emergency, and peri-operative medicine: Dr. Jekyll or Mr. Hyde? A 2015 update. Ann Intensive Care. 2015;5(1):42.</w:t>
       </w:r>
     </w:p>
     <w:p>
@@ -19752,7 +20348,60 @@
           <w:szCs w:val="24"/>
         </w:rPr>
         <w:tab/>
-        <w:t>Kilgannon JH, Jones AE, Parrillo JE, Dellinger RP, Milcarek B, Hunter K, et al. Relationship between supranormal oxygen tension and outcome after resuscitation from cardiac arrest. Circulation. 2011;123(23):2717-22.</w:t>
+      </w:r>
+      <w:proofErr w:type="spellStart"/>
+      <w:r>
+        <w:rPr>
+          <w:rFonts w:ascii="Times" w:eastAsia="Times" w:hAnsi="Times" w:cs="Times"/>
+          <w:sz w:val="24"/>
+          <w:szCs w:val="24"/>
+        </w:rPr>
+        <w:t>Kilgannon</w:t>
+      </w:r>
+      <w:proofErr w:type="spellEnd"/>
+      <w:r>
+        <w:rPr>
+          <w:rFonts w:ascii="Times" w:eastAsia="Times" w:hAnsi="Times" w:cs="Times"/>
+          <w:sz w:val="24"/>
+          <w:szCs w:val="24"/>
+        </w:rPr>
+        <w:t xml:space="preserve"> JH, Jones AE, </w:t>
+      </w:r>
+      <w:proofErr w:type="spellStart"/>
+      <w:r>
+        <w:rPr>
+          <w:rFonts w:ascii="Times" w:eastAsia="Times" w:hAnsi="Times" w:cs="Times"/>
+          <w:sz w:val="24"/>
+          <w:szCs w:val="24"/>
+        </w:rPr>
+        <w:t>Parrillo</w:t>
+      </w:r>
+      <w:proofErr w:type="spellEnd"/>
+      <w:r>
+        <w:rPr>
+          <w:rFonts w:ascii="Times" w:eastAsia="Times" w:hAnsi="Times" w:cs="Times"/>
+          <w:sz w:val="24"/>
+          <w:szCs w:val="24"/>
+        </w:rPr>
+        <w:t xml:space="preserve"> JE, Dellinger RP, </w:t>
+      </w:r>
+      <w:proofErr w:type="spellStart"/>
+      <w:r>
+        <w:rPr>
+          <w:rFonts w:ascii="Times" w:eastAsia="Times" w:hAnsi="Times" w:cs="Times"/>
+          <w:sz w:val="24"/>
+          <w:szCs w:val="24"/>
+        </w:rPr>
+        <w:t>Milcarek</w:t>
+      </w:r>
+      <w:proofErr w:type="spellEnd"/>
+      <w:r>
+        <w:rPr>
+          <w:rFonts w:ascii="Times" w:eastAsia="Times" w:hAnsi="Times" w:cs="Times"/>
+          <w:sz w:val="24"/>
+          <w:szCs w:val="24"/>
+        </w:rPr>
+        <w:t xml:space="preserve"> B, Hunter K, et al. Relationship between supranormal oxygen tension and outcome after resuscitation from cardiac arrest. Circulation. 2011;123(23):2717-22.</w:t>
       </w:r>
     </w:p>
     <w:p>
@@ -19779,7 +20428,60 @@
           <w:szCs w:val="24"/>
         </w:rPr>
         <w:tab/>
-        <w:t>Kilgannon JH, Jones AE, Shapiro NI, Angelos MG, Milcarek B, Hunter K, et al. Association between arterial hyperoxia following resuscitation from cardiac arrest and in-hospital mortality. JAMA. 2010;303(21):2165-71.</w:t>
+      </w:r>
+      <w:proofErr w:type="spellStart"/>
+      <w:r>
+        <w:rPr>
+          <w:rFonts w:ascii="Times" w:eastAsia="Times" w:hAnsi="Times" w:cs="Times"/>
+          <w:sz w:val="24"/>
+          <w:szCs w:val="24"/>
+        </w:rPr>
+        <w:t>Kilgannon</w:t>
+      </w:r>
+      <w:proofErr w:type="spellEnd"/>
+      <w:r>
+        <w:rPr>
+          <w:rFonts w:ascii="Times" w:eastAsia="Times" w:hAnsi="Times" w:cs="Times"/>
+          <w:sz w:val="24"/>
+          <w:szCs w:val="24"/>
+        </w:rPr>
+        <w:t xml:space="preserve"> JH, Jones AE, Shapiro NI, </w:t>
+      </w:r>
+      <w:proofErr w:type="spellStart"/>
+      <w:r>
+        <w:rPr>
+          <w:rFonts w:ascii="Times" w:eastAsia="Times" w:hAnsi="Times" w:cs="Times"/>
+          <w:sz w:val="24"/>
+          <w:szCs w:val="24"/>
+        </w:rPr>
+        <w:t>Angelos</w:t>
+      </w:r>
+      <w:proofErr w:type="spellEnd"/>
+      <w:r>
+        <w:rPr>
+          <w:rFonts w:ascii="Times" w:eastAsia="Times" w:hAnsi="Times" w:cs="Times"/>
+          <w:sz w:val="24"/>
+          <w:szCs w:val="24"/>
+        </w:rPr>
+        <w:t xml:space="preserve"> MG, </w:t>
+      </w:r>
+      <w:proofErr w:type="spellStart"/>
+      <w:r>
+        <w:rPr>
+          <w:rFonts w:ascii="Times" w:eastAsia="Times" w:hAnsi="Times" w:cs="Times"/>
+          <w:sz w:val="24"/>
+          <w:szCs w:val="24"/>
+        </w:rPr>
+        <w:t>Milcarek</w:t>
+      </w:r>
+      <w:proofErr w:type="spellEnd"/>
+      <w:r>
+        <w:rPr>
+          <w:rFonts w:ascii="Times" w:eastAsia="Times" w:hAnsi="Times" w:cs="Times"/>
+          <w:sz w:val="24"/>
+          <w:szCs w:val="24"/>
+        </w:rPr>
+        <w:t xml:space="preserve"> B, Hunter K, et al. Association between arterial hyperoxia following resuscitation from cardiac arrest and in-hospital mortality. JAMA. 2010;303(21):2165-71.</w:t>
       </w:r>
     </w:p>
     <w:p>
@@ -19806,7 +20508,24 @@
           <w:szCs w:val="24"/>
         </w:rPr>
         <w:tab/>
-        <w:t>Janz DR, Hollenbeck RD, Pollock JS, McPherson JA, Rice TW. Hyperoxia is associated with increased mortality in patients treated with mild therapeutic hypothermia after sudden cardiac arrest. Crit Care Med. 2012;40(12):3135-9.</w:t>
+      </w:r>
+      <w:proofErr w:type="spellStart"/>
+      <w:r>
+        <w:rPr>
+          <w:rFonts w:ascii="Times" w:eastAsia="Times" w:hAnsi="Times" w:cs="Times"/>
+          <w:sz w:val="24"/>
+          <w:szCs w:val="24"/>
+        </w:rPr>
+        <w:t>Janz</w:t>
+      </w:r>
+      <w:proofErr w:type="spellEnd"/>
+      <w:r>
+        <w:rPr>
+          <w:rFonts w:ascii="Times" w:eastAsia="Times" w:hAnsi="Times" w:cs="Times"/>
+          <w:sz w:val="24"/>
+          <w:szCs w:val="24"/>
+        </w:rPr>
+        <w:t xml:space="preserve"> DR, Hollenbeck RD, Pollock JS, McPherson JA, Rice TW. Hyperoxia is associated with increased mortality in patients treated with mild therapeutic hypothermia after sudden cardiac arrest. Crit Care Med. 2012;40(12):3135-9.</w:t>
       </w:r>
     </w:p>
     <w:p>
@@ -19833,7 +20552,43 @@
           <w:szCs w:val="24"/>
         </w:rPr>
         <w:tab/>
-        <w:t>Padma MV, Bhasin A, Bhatia R, Garg A, Singh MB, Tripathi M, et al. Normobaric oxygen therapy in acute ischemic stroke: A pilot study in Indian patients. Ann Indian Acad Neurol. 2010;13(4):284-8.</w:t>
+        <w:t xml:space="preserve">Padma MV, Bhasin A, Bhatia R, Garg A, Singh MB, Tripathi M, et al. </w:t>
+      </w:r>
+      <w:proofErr w:type="spellStart"/>
+      <w:r>
+        <w:rPr>
+          <w:rFonts w:ascii="Times" w:eastAsia="Times" w:hAnsi="Times" w:cs="Times"/>
+          <w:sz w:val="24"/>
+          <w:szCs w:val="24"/>
+        </w:rPr>
+        <w:t>Normobaric</w:t>
+      </w:r>
+      <w:proofErr w:type="spellEnd"/>
+      <w:r>
+        <w:rPr>
+          <w:rFonts w:ascii="Times" w:eastAsia="Times" w:hAnsi="Times" w:cs="Times"/>
+          <w:sz w:val="24"/>
+          <w:szCs w:val="24"/>
+        </w:rPr>
+        <w:t xml:space="preserve"> oxygen therapy in acute ischemic stroke: A pilot study in Indian patients. Ann Indian </w:t>
+      </w:r>
+      <w:proofErr w:type="spellStart"/>
+      <w:r>
+        <w:rPr>
+          <w:rFonts w:ascii="Times" w:eastAsia="Times" w:hAnsi="Times" w:cs="Times"/>
+          <w:sz w:val="24"/>
+          <w:szCs w:val="24"/>
+        </w:rPr>
+        <w:t>Acad</w:t>
+      </w:r>
+      <w:proofErr w:type="spellEnd"/>
+      <w:r>
+        <w:rPr>
+          <w:rFonts w:ascii="Times" w:eastAsia="Times" w:hAnsi="Times" w:cs="Times"/>
+          <w:sz w:val="24"/>
+          <w:szCs w:val="24"/>
+        </w:rPr>
+        <w:t xml:space="preserve"> Neurol. 2010;13(4):284-8.</w:t>
       </w:r>
     </w:p>
     <w:p>
@@ -19860,7 +20615,42 @@
           <w:szCs w:val="24"/>
         </w:rPr>
         <w:tab/>
-        <w:t>Rønning OM, Guldvog B. Should stroke victims routinely receive supplemental oxygen? A quasi-randomized controlled trial. Stroke. 1999;30(10):2033-7.</w:t>
+      </w:r>
+      <w:proofErr w:type="spellStart"/>
+      <w:r>
+        <w:rPr>
+          <w:rFonts w:ascii="Times" w:eastAsia="Times" w:hAnsi="Times" w:cs="Times"/>
+          <w:sz w:val="24"/>
+          <w:szCs w:val="24"/>
+        </w:rPr>
+        <w:t>Rønning</w:t>
+      </w:r>
+      <w:proofErr w:type="spellEnd"/>
+      <w:r>
+        <w:rPr>
+          <w:rFonts w:ascii="Times" w:eastAsia="Times" w:hAnsi="Times" w:cs="Times"/>
+          <w:sz w:val="24"/>
+          <w:szCs w:val="24"/>
+        </w:rPr>
+        <w:t xml:space="preserve"> OM, </w:t>
+      </w:r>
+      <w:proofErr w:type="spellStart"/>
+      <w:r>
+        <w:rPr>
+          <w:rFonts w:ascii="Times" w:eastAsia="Times" w:hAnsi="Times" w:cs="Times"/>
+          <w:sz w:val="24"/>
+          <w:szCs w:val="24"/>
+        </w:rPr>
+        <w:t>Guldvog</w:t>
+      </w:r>
+      <w:proofErr w:type="spellEnd"/>
+      <w:r>
+        <w:rPr>
+          <w:rFonts w:ascii="Times" w:eastAsia="Times" w:hAnsi="Times" w:cs="Times"/>
+          <w:sz w:val="24"/>
+          <w:szCs w:val="24"/>
+        </w:rPr>
+        <w:t xml:space="preserve"> B. Should stroke victims routinely receive supplemental oxygen? A quasi-randomized controlled trial. Stroke. 1999;30(10):2033-7.</w:t>
       </w:r>
     </w:p>
     <w:p>
@@ -19922,7 +20712,79 @@
           <w:szCs w:val="24"/>
         </w:rPr>
         <w:tab/>
-        <w:t xml:space="preserve">Rincon F, Kang J, Vibbert M, Urtecho J, Athar MK, Jallo J. Significance of arterial hyperoxia and relationship with case fatality in traumatic brain injury: a multicentre cohort study. </w:t>
+        <w:t xml:space="preserve">Rincon F, Kang J, </w:t>
+      </w:r>
+      <w:proofErr w:type="spellStart"/>
+      <w:r>
+        <w:rPr>
+          <w:rFonts w:ascii="Times" w:eastAsia="Times" w:hAnsi="Times" w:cs="Times"/>
+          <w:sz w:val="24"/>
+          <w:szCs w:val="24"/>
+        </w:rPr>
+        <w:t>Vibbert</w:t>
+      </w:r>
+      <w:proofErr w:type="spellEnd"/>
+      <w:r>
+        <w:rPr>
+          <w:rFonts w:ascii="Times" w:eastAsia="Times" w:hAnsi="Times" w:cs="Times"/>
+          <w:sz w:val="24"/>
+          <w:szCs w:val="24"/>
+        </w:rPr>
+        <w:t xml:space="preserve"> M, </w:t>
+      </w:r>
+      <w:proofErr w:type="spellStart"/>
+      <w:r>
+        <w:rPr>
+          <w:rFonts w:ascii="Times" w:eastAsia="Times" w:hAnsi="Times" w:cs="Times"/>
+          <w:sz w:val="24"/>
+          <w:szCs w:val="24"/>
+        </w:rPr>
+        <w:t>Urtecho</w:t>
+      </w:r>
+      <w:proofErr w:type="spellEnd"/>
+      <w:r>
+        <w:rPr>
+          <w:rFonts w:ascii="Times" w:eastAsia="Times" w:hAnsi="Times" w:cs="Times"/>
+          <w:sz w:val="24"/>
+          <w:szCs w:val="24"/>
+        </w:rPr>
+        <w:t xml:space="preserve"> J, Athar MK, </w:t>
+      </w:r>
+      <w:proofErr w:type="spellStart"/>
+      <w:r>
+        <w:rPr>
+          <w:rFonts w:ascii="Times" w:eastAsia="Times" w:hAnsi="Times" w:cs="Times"/>
+          <w:sz w:val="24"/>
+          <w:szCs w:val="24"/>
+        </w:rPr>
+        <w:t>Jallo</w:t>
+      </w:r>
+      <w:proofErr w:type="spellEnd"/>
+      <w:r>
+        <w:rPr>
+          <w:rFonts w:ascii="Times" w:eastAsia="Times" w:hAnsi="Times" w:cs="Times"/>
+          <w:sz w:val="24"/>
+          <w:szCs w:val="24"/>
+        </w:rPr>
+        <w:t xml:space="preserve"> J. Significance of arterial hyperoxia and relationship with case fatality in traumatic brain injury: a </w:t>
+      </w:r>
+      <w:proofErr w:type="spellStart"/>
+      <w:r>
+        <w:rPr>
+          <w:rFonts w:ascii="Times" w:eastAsia="Times" w:hAnsi="Times" w:cs="Times"/>
+          <w:sz w:val="24"/>
+          <w:szCs w:val="24"/>
+        </w:rPr>
+        <w:t>multicentre</w:t>
+      </w:r>
+      <w:proofErr w:type="spellEnd"/>
+      <w:r>
+        <w:rPr>
+          <w:rFonts w:ascii="Times" w:eastAsia="Times" w:hAnsi="Times" w:cs="Times"/>
+          <w:sz w:val="24"/>
+          <w:szCs w:val="24"/>
+        </w:rPr>
+        <w:t xml:space="preserve"> cohort study. </w:t>
       </w:r>
       <w:r>
         <w:rPr>
@@ -19938,18 +20800,9 @@
             </w:rPr>
           </w:rPrChange>
         </w:rPr>
-        <w:t>J Neurol Neurosurg Psychiatry. 2014;85(7):799-805.</w:t>
-      </w:r>
-    </w:p>
-    <w:p>
-      <w:pPr>
-        <w:jc w:val="both"/>
-        <w:rPr>
-          <w:rFonts w:ascii="Times" w:eastAsia="Times" w:hAnsi="Times" w:cs="Times"/>
-          <w:sz w:val="24"/>
-          <w:szCs w:val="24"/>
-        </w:rPr>
-      </w:pPr>
+        <w:t xml:space="preserve">J </w:t>
+      </w:r>
+      <w:proofErr w:type="spellStart"/>
       <w:r>
         <w:rPr>
           <w:rFonts w:ascii="Times" w:eastAsia="Times" w:hAnsi="Times" w:cs="Times"/>
@@ -19964,8 +20817,9 @@
             </w:rPr>
           </w:rPrChange>
         </w:rPr>
-        <w:t xml:space="preserve">11.       </w:t>
-      </w:r>
+        <w:t>Neurol</w:t>
+      </w:r>
+      <w:proofErr w:type="spellEnd"/>
       <w:r>
         <w:rPr>
           <w:rFonts w:ascii="Times" w:eastAsia="Times" w:hAnsi="Times" w:cs="Times"/>
@@ -19980,21 +20834,10 @@
             </w:rPr>
           </w:rPrChange>
         </w:rPr>
-        <w:tab/>
-        <w:t xml:space="preserve">de Jonge E, Peelen L, Keijzers PJ, Joore H, de Lange D, van der Voort PH, et al. </w:t>
-      </w:r>
-      <w:r>
-        <w:rPr>
-          <w:rFonts w:ascii="Times" w:eastAsia="Times" w:hAnsi="Times" w:cs="Times"/>
-          <w:sz w:val="24"/>
-          <w:szCs w:val="24"/>
-        </w:rPr>
-        <w:t>Association between administered oxygen, arterial partial oxygen pressure and mortality in mechanically ventilated intensive care unit patients. Crit Care. 2008;12(6):R156.</w:t>
-      </w:r>
-    </w:p>
-    <w:p>
-      <w:pPr>
-        <w:jc w:val="both"/>
+        <w:t xml:space="preserve"> </w:t>
+      </w:r>
+      <w:proofErr w:type="spellStart"/>
+      <w:r>
         <w:rPr>
           <w:rFonts w:ascii="Times" w:eastAsia="Times" w:hAnsi="Times" w:cs="Times"/>
           <w:sz w:val="24"/>
@@ -20008,24 +20851,9 @@
             </w:rPr>
           </w:rPrChange>
         </w:rPr>
-      </w:pPr>
-      <w:r>
-        <w:rPr>
-          <w:rFonts w:ascii="Times" w:eastAsia="Times" w:hAnsi="Times" w:cs="Times"/>
-          <w:sz w:val="24"/>
-          <w:szCs w:val="24"/>
-        </w:rPr>
-        <w:t xml:space="preserve">12.       </w:t>
-      </w:r>
-      <w:r>
-        <w:rPr>
-          <w:rFonts w:ascii="Times" w:eastAsia="Times" w:hAnsi="Times" w:cs="Times"/>
-          <w:sz w:val="24"/>
-          <w:szCs w:val="24"/>
-        </w:rPr>
-        <w:tab/>
-        <w:t xml:space="preserve">Girardis M, Busani S, Damiani E, Donati A, Rinaldi L, Marudi A, et al. Effect of Conservative vs Conventional Oxygen Therapy on Mortality Among Patients in an Intensive Care Unit: The Oxygen-ICU Randomized Clinical Trial. </w:t>
-      </w:r>
+        <w:t>Neurosurg</w:t>
+      </w:r>
+      <w:proofErr w:type="spellEnd"/>
       <w:r>
         <w:rPr>
           <w:rFonts w:ascii="Times" w:eastAsia="Times" w:hAnsi="Times" w:cs="Times"/>
@@ -20040,18 +20868,9 @@
             </w:rPr>
           </w:rPrChange>
         </w:rPr>
-        <w:t>JAMA. 2016;316(15):1583-9.</w:t>
-      </w:r>
-    </w:p>
-    <w:p>
-      <w:pPr>
-        <w:jc w:val="both"/>
-        <w:rPr>
-          <w:rFonts w:ascii="Times" w:eastAsia="Times" w:hAnsi="Times" w:cs="Times"/>
-          <w:sz w:val="24"/>
-          <w:szCs w:val="24"/>
-        </w:rPr>
-      </w:pPr>
+        <w:t xml:space="preserve"> </w:t>
+      </w:r>
+      <w:proofErr w:type="spellStart"/>
       <w:r>
         <w:rPr>
           <w:rFonts w:ascii="Times" w:eastAsia="Times" w:hAnsi="Times" w:cs="Times"/>
@@ -20066,8 +20885,9 @@
             </w:rPr>
           </w:rPrChange>
         </w:rPr>
-        <w:t xml:space="preserve">13.       </w:t>
-      </w:r>
+        <w:t>Psychiatry</w:t>
+      </w:r>
+      <w:proofErr w:type="spellEnd"/>
       <w:r>
         <w:rPr>
           <w:rFonts w:ascii="Times" w:eastAsia="Times" w:hAnsi="Times" w:cs="Times"/>
@@ -20082,260 +20902,7 @@
             </w:rPr>
           </w:rPrChange>
         </w:rPr>
-        <w:tab/>
-        <w:t xml:space="preserve">Brueckl C, Kaestle S, Kerem A, Habazettl H, Krombach F, Kuppe H, et al. </w:t>
-      </w:r>
-      <w:r>
-        <w:rPr>
-          <w:rFonts w:ascii="Times" w:eastAsia="Times" w:hAnsi="Times" w:cs="Times"/>
-          <w:sz w:val="24"/>
-          <w:szCs w:val="24"/>
-        </w:rPr>
-        <w:t>Hyperoxia-induced reactive oxygen species formation in pulmonary capillary endothelial cells in situ. Am J Respir Cell Mol Biol. 2006;34(4):453-63.</w:t>
-      </w:r>
-    </w:p>
-    <w:p>
-      <w:pPr>
-        <w:jc w:val="both"/>
-        <w:rPr>
-          <w:rFonts w:ascii="Times" w:eastAsia="Times" w:hAnsi="Times" w:cs="Times"/>
-          <w:sz w:val="24"/>
-          <w:szCs w:val="24"/>
-        </w:rPr>
-      </w:pPr>
-      <w:r>
-        <w:rPr>
-          <w:rFonts w:ascii="Times" w:eastAsia="Times" w:hAnsi="Times" w:cs="Times"/>
-          <w:sz w:val="24"/>
-          <w:szCs w:val="24"/>
-        </w:rPr>
-        <w:t xml:space="preserve">14.       </w:t>
-      </w:r>
-      <w:r>
-        <w:rPr>
-          <w:rFonts w:ascii="Times" w:eastAsia="Times" w:hAnsi="Times" w:cs="Times"/>
-          <w:sz w:val="24"/>
-          <w:szCs w:val="24"/>
-        </w:rPr>
-        <w:tab/>
-        <w:t>Fessel JP, Porter NA, Moore KP, Sheller JR, Roberts LJ. Discovery of lipid peroxidation products formed in vivo with a substituted tetrahydrofuran ring (isofurans) that are favored by increased oxygen tension. Proc Natl Acad Sci U S A. 2002;99(26):16713-8.</w:t>
-      </w:r>
-    </w:p>
-    <w:p>
-      <w:pPr>
-        <w:jc w:val="both"/>
-        <w:rPr>
-          <w:rFonts w:ascii="Times" w:eastAsia="Times" w:hAnsi="Times" w:cs="Times"/>
-          <w:sz w:val="24"/>
-          <w:szCs w:val="24"/>
-        </w:rPr>
-      </w:pPr>
-      <w:r>
-        <w:rPr>
-          <w:rFonts w:ascii="Times" w:eastAsia="Times" w:hAnsi="Times" w:cs="Times"/>
-          <w:sz w:val="24"/>
-          <w:szCs w:val="24"/>
-        </w:rPr>
-        <w:t xml:space="preserve">15.       </w:t>
-      </w:r>
-      <w:r>
-        <w:rPr>
-          <w:rFonts w:ascii="Times" w:eastAsia="Times" w:hAnsi="Times" w:cs="Times"/>
-          <w:sz w:val="24"/>
-          <w:szCs w:val="24"/>
-        </w:rPr>
-        <w:tab/>
-        <w:t>Francis A, Baynosa R. Ischaemia-reperfusion injury and hyperbaric oxygen pathways: a review of cellular mechanisms. Diving Hyperb Med. 2017;47(2):110-7.</w:t>
-      </w:r>
-    </w:p>
-    <w:p>
-      <w:pPr>
-        <w:jc w:val="both"/>
-        <w:rPr>
-          <w:rFonts w:ascii="Times" w:eastAsia="Times" w:hAnsi="Times" w:cs="Times"/>
-          <w:sz w:val="24"/>
-          <w:szCs w:val="24"/>
-        </w:rPr>
-      </w:pPr>
-      <w:r>
-        <w:rPr>
-          <w:rFonts w:ascii="Times" w:eastAsia="Times" w:hAnsi="Times" w:cs="Times"/>
-          <w:sz w:val="24"/>
-          <w:szCs w:val="24"/>
-        </w:rPr>
-        <w:lastRenderedPageBreak/>
-        <w:t xml:space="preserve">16.       </w:t>
-      </w:r>
-      <w:r>
-        <w:rPr>
-          <w:rFonts w:ascii="Times" w:eastAsia="Times" w:hAnsi="Times" w:cs="Times"/>
-          <w:sz w:val="24"/>
-          <w:szCs w:val="24"/>
-        </w:rPr>
-        <w:tab/>
-        <w:t>Hsia CCW, Ravikumar P, Ye J. Acute lung injury complicating acute kidney injury: A model of endogenous αKlotho deficiency and distant organ dysfunction. Bone. 2017;100:100-9.</w:t>
-      </w:r>
-    </w:p>
-    <w:p>
-      <w:pPr>
-        <w:jc w:val="both"/>
-        <w:rPr>
-          <w:rFonts w:ascii="Times" w:eastAsia="Times" w:hAnsi="Times" w:cs="Times"/>
-          <w:sz w:val="24"/>
-          <w:szCs w:val="24"/>
-        </w:rPr>
-      </w:pPr>
-      <w:r>
-        <w:rPr>
-          <w:rFonts w:ascii="Times" w:eastAsia="Times" w:hAnsi="Times" w:cs="Times"/>
-          <w:sz w:val="24"/>
-          <w:szCs w:val="24"/>
-        </w:rPr>
-        <w:t xml:space="preserve">17.       </w:t>
-      </w:r>
-      <w:r>
-        <w:rPr>
-          <w:rFonts w:ascii="Times" w:eastAsia="Times" w:hAnsi="Times" w:cs="Times"/>
-          <w:sz w:val="24"/>
-          <w:szCs w:val="24"/>
-        </w:rPr>
-        <w:tab/>
-        <w:t>Hinkelbein J, Böhm L, Spelten O, Sander D, Soltész S, Braunecker S. Hyperoxia-Induced Protein Alterations in Renal Rat Tissue: A Quantitative Proteomic Approach to Identify Hyperoxia-Induced Effects in Cellular Signaling Pathways. Dis Markers. 2015;2015:964263.</w:t>
-      </w:r>
-    </w:p>
-    <w:p>
-      <w:pPr>
-        <w:jc w:val="both"/>
-        <w:rPr>
-          <w:rFonts w:ascii="Times" w:eastAsia="Times" w:hAnsi="Times" w:cs="Times"/>
-          <w:sz w:val="24"/>
-          <w:szCs w:val="24"/>
-        </w:rPr>
-      </w:pPr>
-      <w:r>
-        <w:rPr>
-          <w:rFonts w:ascii="Times" w:eastAsia="Times" w:hAnsi="Times" w:cs="Times"/>
-          <w:sz w:val="24"/>
-          <w:szCs w:val="24"/>
-        </w:rPr>
-        <w:t xml:space="preserve">18.       </w:t>
-      </w:r>
-      <w:r>
-        <w:rPr>
-          <w:rFonts w:ascii="Times" w:eastAsia="Times" w:hAnsi="Times" w:cs="Times"/>
-          <w:sz w:val="24"/>
-          <w:szCs w:val="24"/>
-        </w:rPr>
-        <w:tab/>
-        <w:t>Pohlmann A, Arakelyan K, Seeliger E, Niendorf T. Magnetic Resonance Imaging (MRI) Analysis of Ischemia/Reperfusion in Experimental Acute Renal Injury. Methods Mol Biol. 2016;1397:113-27.</w:t>
-      </w:r>
-    </w:p>
-    <w:p>
-      <w:pPr>
-        <w:jc w:val="both"/>
-        <w:rPr>
-          <w:rFonts w:ascii="Times" w:eastAsia="Times" w:hAnsi="Times" w:cs="Times"/>
-          <w:sz w:val="24"/>
-          <w:szCs w:val="24"/>
-        </w:rPr>
-      </w:pPr>
-      <w:r>
-        <w:rPr>
-          <w:rFonts w:ascii="Times" w:eastAsia="Times" w:hAnsi="Times" w:cs="Times"/>
-          <w:sz w:val="24"/>
-          <w:szCs w:val="24"/>
-        </w:rPr>
-        <w:t xml:space="preserve">19.       </w:t>
-      </w:r>
-      <w:r>
-        <w:rPr>
-          <w:rFonts w:ascii="Times" w:eastAsia="Times" w:hAnsi="Times" w:cs="Times"/>
-          <w:sz w:val="24"/>
-          <w:szCs w:val="24"/>
-        </w:rPr>
-        <w:tab/>
-        <w:t>Billings FT, Pretorius M, Schildcrout JS, Mercaldo ND, Byrne JG, Ikizler TA, et al. Obesity and oxidative stress predict AKI after cardiac surgery. J Am Soc Nephrol. 2012;23(7):1221-8.</w:t>
-      </w:r>
-    </w:p>
-    <w:p>
-      <w:pPr>
-        <w:jc w:val="both"/>
-        <w:rPr>
-          <w:rFonts w:ascii="Times" w:eastAsia="Times" w:hAnsi="Times" w:cs="Times"/>
-          <w:sz w:val="24"/>
-          <w:szCs w:val="24"/>
-        </w:rPr>
-      </w:pPr>
-      <w:r>
-        <w:rPr>
-          <w:rFonts w:ascii="Times" w:eastAsia="Times" w:hAnsi="Times" w:cs="Times"/>
-          <w:sz w:val="24"/>
-          <w:szCs w:val="24"/>
-        </w:rPr>
-        <w:t xml:space="preserve">20.       </w:t>
-      </w:r>
-      <w:r>
-        <w:rPr>
-          <w:rFonts w:ascii="Times" w:eastAsia="Times" w:hAnsi="Times" w:cs="Times"/>
-          <w:sz w:val="24"/>
-          <w:szCs w:val="24"/>
-        </w:rPr>
-        <w:tab/>
-        <w:t>Harten JM, Anderson KJ, Angerson WJ, Booth MG, Kinsella J. The effect of normobaric hyperoxia on cardiac index in healthy awake volunteers. Anaesthesia. 2003;58(9):885-8.</w:t>
-      </w:r>
-    </w:p>
-    <w:p>
-      <w:pPr>
-        <w:jc w:val="both"/>
-        <w:rPr>
-          <w:rFonts w:ascii="Times" w:eastAsia="Times" w:hAnsi="Times" w:cs="Times"/>
-          <w:sz w:val="24"/>
-          <w:szCs w:val="24"/>
-        </w:rPr>
-      </w:pPr>
-      <w:r>
-        <w:rPr>
-          <w:rFonts w:ascii="Times" w:eastAsia="Times" w:hAnsi="Times" w:cs="Times"/>
-          <w:sz w:val="24"/>
-          <w:szCs w:val="24"/>
-        </w:rPr>
-        <w:t xml:space="preserve">21.       </w:t>
-      </w:r>
-      <w:r>
-        <w:rPr>
-          <w:rFonts w:ascii="Times" w:eastAsia="Times" w:hAnsi="Times" w:cs="Times"/>
-          <w:sz w:val="24"/>
-          <w:szCs w:val="24"/>
-        </w:rPr>
-        <w:tab/>
-        <w:t>Harten JM, Anderson KJ, Kinsella J, Higgins MJ. Normobaric hyperoxia reduces cardiac index in patients after coronary artery bypass surgery. J Cardiothorac Vasc Anesth. 2005;19(2):173-5.</w:t>
-      </w:r>
-    </w:p>
-    <w:p>
-      <w:pPr>
-        <w:jc w:val="both"/>
-        <w:rPr>
-          <w:rFonts w:ascii="Times" w:eastAsia="Times" w:hAnsi="Times" w:cs="Times"/>
-          <w:sz w:val="24"/>
-          <w:szCs w:val="24"/>
-        </w:rPr>
-      </w:pPr>
-      <w:r>
-        <w:rPr>
-          <w:rFonts w:ascii="Times" w:eastAsia="Times" w:hAnsi="Times" w:cs="Times"/>
-          <w:sz w:val="24"/>
-          <w:szCs w:val="24"/>
-        </w:rPr>
-        <w:t xml:space="preserve">22.       </w:t>
-      </w:r>
-      <w:r>
-        <w:rPr>
-          <w:rFonts w:ascii="Times" w:eastAsia="Times" w:hAnsi="Times" w:cs="Times"/>
-          <w:sz w:val="24"/>
-          <w:szCs w:val="24"/>
-        </w:rPr>
-        <w:tab/>
-        <w:t>Johnson AE, Pollard TJ, Shen L, Lehman LW, Feng M, Ghassemi M, et al. MIMIC-III, a freely accessible critical care database. Sci Data. 2016;3:160035.</w:t>
+        <w:t>. 2014;85(7):799-805.</w:t>
       </w:r>
     </w:p>
     <w:p>
@@ -20361,7 +20928,7 @@
             </w:rPr>
           </w:rPrChange>
         </w:rPr>
-        <w:t xml:space="preserve">23.       </w:t>
+        <w:t xml:space="preserve">11.       </w:t>
       </w:r>
       <w:r>
         <w:rPr>
@@ -20378,7 +20945,1260 @@
           </w:rPrChange>
         </w:rPr>
         <w:tab/>
-        <w:t xml:space="preserve">Kellum JA, Lameire N, Group KAGW. </w:t>
+        <w:t xml:space="preserve">de Jonge E, </w:t>
+      </w:r>
+      <w:proofErr w:type="spellStart"/>
+      <w:r>
+        <w:rPr>
+          <w:rFonts w:ascii="Times" w:eastAsia="Times" w:hAnsi="Times" w:cs="Times"/>
+          <w:sz w:val="24"/>
+          <w:szCs w:val="24"/>
+          <w:lang w:val="de-DE"/>
+          <w:rPrChange w:id="84" w:author="Grigorij Schleifer" w:date="2021-01-18T11:39:00Z">
+            <w:rPr>
+              <w:rFonts w:ascii="Times" w:eastAsia="Times" w:hAnsi="Times" w:cs="Times"/>
+              <w:sz w:val="24"/>
+              <w:szCs w:val="24"/>
+            </w:rPr>
+          </w:rPrChange>
+        </w:rPr>
+        <w:t>Peelen</w:t>
+      </w:r>
+      <w:proofErr w:type="spellEnd"/>
+      <w:r>
+        <w:rPr>
+          <w:rFonts w:ascii="Times" w:eastAsia="Times" w:hAnsi="Times" w:cs="Times"/>
+          <w:sz w:val="24"/>
+          <w:szCs w:val="24"/>
+          <w:lang w:val="de-DE"/>
+          <w:rPrChange w:id="85" w:author="Grigorij Schleifer" w:date="2021-01-18T11:39:00Z">
+            <w:rPr>
+              <w:rFonts w:ascii="Times" w:eastAsia="Times" w:hAnsi="Times" w:cs="Times"/>
+              <w:sz w:val="24"/>
+              <w:szCs w:val="24"/>
+            </w:rPr>
+          </w:rPrChange>
+        </w:rPr>
+        <w:t xml:space="preserve"> L, </w:t>
+      </w:r>
+      <w:proofErr w:type="spellStart"/>
+      <w:r>
+        <w:rPr>
+          <w:rFonts w:ascii="Times" w:eastAsia="Times" w:hAnsi="Times" w:cs="Times"/>
+          <w:sz w:val="24"/>
+          <w:szCs w:val="24"/>
+          <w:lang w:val="de-DE"/>
+          <w:rPrChange w:id="86" w:author="Grigorij Schleifer" w:date="2021-01-18T11:39:00Z">
+            <w:rPr>
+              <w:rFonts w:ascii="Times" w:eastAsia="Times" w:hAnsi="Times" w:cs="Times"/>
+              <w:sz w:val="24"/>
+              <w:szCs w:val="24"/>
+            </w:rPr>
+          </w:rPrChange>
+        </w:rPr>
+        <w:t>Keijzers</w:t>
+      </w:r>
+      <w:proofErr w:type="spellEnd"/>
+      <w:r>
+        <w:rPr>
+          <w:rFonts w:ascii="Times" w:eastAsia="Times" w:hAnsi="Times" w:cs="Times"/>
+          <w:sz w:val="24"/>
+          <w:szCs w:val="24"/>
+          <w:lang w:val="de-DE"/>
+          <w:rPrChange w:id="87" w:author="Grigorij Schleifer" w:date="2021-01-18T11:39:00Z">
+            <w:rPr>
+              <w:rFonts w:ascii="Times" w:eastAsia="Times" w:hAnsi="Times" w:cs="Times"/>
+              <w:sz w:val="24"/>
+              <w:szCs w:val="24"/>
+            </w:rPr>
+          </w:rPrChange>
+        </w:rPr>
+        <w:t xml:space="preserve"> PJ, </w:t>
+      </w:r>
+      <w:proofErr w:type="spellStart"/>
+      <w:r>
+        <w:rPr>
+          <w:rFonts w:ascii="Times" w:eastAsia="Times" w:hAnsi="Times" w:cs="Times"/>
+          <w:sz w:val="24"/>
+          <w:szCs w:val="24"/>
+          <w:lang w:val="de-DE"/>
+          <w:rPrChange w:id="88" w:author="Grigorij Schleifer" w:date="2021-01-18T11:39:00Z">
+            <w:rPr>
+              <w:rFonts w:ascii="Times" w:eastAsia="Times" w:hAnsi="Times" w:cs="Times"/>
+              <w:sz w:val="24"/>
+              <w:szCs w:val="24"/>
+            </w:rPr>
+          </w:rPrChange>
+        </w:rPr>
+        <w:t>Joore</w:t>
+      </w:r>
+      <w:proofErr w:type="spellEnd"/>
+      <w:r>
+        <w:rPr>
+          <w:rFonts w:ascii="Times" w:eastAsia="Times" w:hAnsi="Times" w:cs="Times"/>
+          <w:sz w:val="24"/>
+          <w:szCs w:val="24"/>
+          <w:lang w:val="de-DE"/>
+          <w:rPrChange w:id="89" w:author="Grigorij Schleifer" w:date="2021-01-18T11:39:00Z">
+            <w:rPr>
+              <w:rFonts w:ascii="Times" w:eastAsia="Times" w:hAnsi="Times" w:cs="Times"/>
+              <w:sz w:val="24"/>
+              <w:szCs w:val="24"/>
+            </w:rPr>
+          </w:rPrChange>
+        </w:rPr>
+        <w:t xml:space="preserve"> H, de Lange D, van der </w:t>
+      </w:r>
+      <w:proofErr w:type="spellStart"/>
+      <w:r>
+        <w:rPr>
+          <w:rFonts w:ascii="Times" w:eastAsia="Times" w:hAnsi="Times" w:cs="Times"/>
+          <w:sz w:val="24"/>
+          <w:szCs w:val="24"/>
+          <w:lang w:val="de-DE"/>
+          <w:rPrChange w:id="90" w:author="Grigorij Schleifer" w:date="2021-01-18T11:39:00Z">
+            <w:rPr>
+              <w:rFonts w:ascii="Times" w:eastAsia="Times" w:hAnsi="Times" w:cs="Times"/>
+              <w:sz w:val="24"/>
+              <w:szCs w:val="24"/>
+            </w:rPr>
+          </w:rPrChange>
+        </w:rPr>
+        <w:t>Voort</w:t>
+      </w:r>
+      <w:proofErr w:type="spellEnd"/>
+      <w:r>
+        <w:rPr>
+          <w:rFonts w:ascii="Times" w:eastAsia="Times" w:hAnsi="Times" w:cs="Times"/>
+          <w:sz w:val="24"/>
+          <w:szCs w:val="24"/>
+          <w:lang w:val="de-DE"/>
+          <w:rPrChange w:id="91" w:author="Grigorij Schleifer" w:date="2021-01-18T11:39:00Z">
+            <w:rPr>
+              <w:rFonts w:ascii="Times" w:eastAsia="Times" w:hAnsi="Times" w:cs="Times"/>
+              <w:sz w:val="24"/>
+              <w:szCs w:val="24"/>
+            </w:rPr>
+          </w:rPrChange>
+        </w:rPr>
+        <w:t xml:space="preserve"> PH, et al. </w:t>
+      </w:r>
+      <w:r>
+        <w:rPr>
+          <w:rFonts w:ascii="Times" w:eastAsia="Times" w:hAnsi="Times" w:cs="Times"/>
+          <w:sz w:val="24"/>
+          <w:szCs w:val="24"/>
+        </w:rPr>
+        <w:t>Association between administered oxygen, arterial partial oxygen pressure and mortality in mechanically ventilated intensive care unit patients. Crit Care. 2008;12(6):R156.</w:t>
+      </w:r>
+    </w:p>
+    <w:p>
+      <w:pPr>
+        <w:jc w:val="both"/>
+        <w:rPr>
+          <w:rFonts w:ascii="Times" w:eastAsia="Times" w:hAnsi="Times" w:cs="Times"/>
+          <w:sz w:val="24"/>
+          <w:szCs w:val="24"/>
+          <w:lang w:val="de-DE"/>
+          <w:rPrChange w:id="92" w:author="Grigorij Schleifer" w:date="2021-01-18T11:39:00Z">
+            <w:rPr>
+              <w:rFonts w:ascii="Times" w:eastAsia="Times" w:hAnsi="Times" w:cs="Times"/>
+              <w:sz w:val="24"/>
+              <w:szCs w:val="24"/>
+            </w:rPr>
+          </w:rPrChange>
+        </w:rPr>
+      </w:pPr>
+      <w:r>
+        <w:rPr>
+          <w:rFonts w:ascii="Times" w:eastAsia="Times" w:hAnsi="Times" w:cs="Times"/>
+          <w:sz w:val="24"/>
+          <w:szCs w:val="24"/>
+        </w:rPr>
+        <w:t xml:space="preserve">12.       </w:t>
+      </w:r>
+      <w:r>
+        <w:rPr>
+          <w:rFonts w:ascii="Times" w:eastAsia="Times" w:hAnsi="Times" w:cs="Times"/>
+          <w:sz w:val="24"/>
+          <w:szCs w:val="24"/>
+        </w:rPr>
+        <w:tab/>
+      </w:r>
+      <w:proofErr w:type="spellStart"/>
+      <w:r>
+        <w:rPr>
+          <w:rFonts w:ascii="Times" w:eastAsia="Times" w:hAnsi="Times" w:cs="Times"/>
+          <w:sz w:val="24"/>
+          <w:szCs w:val="24"/>
+        </w:rPr>
+        <w:t>Girardis</w:t>
+      </w:r>
+      <w:proofErr w:type="spellEnd"/>
+      <w:r>
+        <w:rPr>
+          <w:rFonts w:ascii="Times" w:eastAsia="Times" w:hAnsi="Times" w:cs="Times"/>
+          <w:sz w:val="24"/>
+          <w:szCs w:val="24"/>
+        </w:rPr>
+        <w:t xml:space="preserve"> M, </w:t>
+      </w:r>
+      <w:proofErr w:type="spellStart"/>
+      <w:r>
+        <w:rPr>
+          <w:rFonts w:ascii="Times" w:eastAsia="Times" w:hAnsi="Times" w:cs="Times"/>
+          <w:sz w:val="24"/>
+          <w:szCs w:val="24"/>
+        </w:rPr>
+        <w:t>Busani</w:t>
+      </w:r>
+      <w:proofErr w:type="spellEnd"/>
+      <w:r>
+        <w:rPr>
+          <w:rFonts w:ascii="Times" w:eastAsia="Times" w:hAnsi="Times" w:cs="Times"/>
+          <w:sz w:val="24"/>
+          <w:szCs w:val="24"/>
+        </w:rPr>
+        <w:t xml:space="preserve"> S, Damiani E, </w:t>
+      </w:r>
+      <w:proofErr w:type="spellStart"/>
+      <w:r>
+        <w:rPr>
+          <w:rFonts w:ascii="Times" w:eastAsia="Times" w:hAnsi="Times" w:cs="Times"/>
+          <w:sz w:val="24"/>
+          <w:szCs w:val="24"/>
+        </w:rPr>
+        <w:t>Donati</w:t>
+      </w:r>
+      <w:proofErr w:type="spellEnd"/>
+      <w:r>
+        <w:rPr>
+          <w:rFonts w:ascii="Times" w:eastAsia="Times" w:hAnsi="Times" w:cs="Times"/>
+          <w:sz w:val="24"/>
+          <w:szCs w:val="24"/>
+        </w:rPr>
+        <w:t xml:space="preserve"> A, Rinaldi L, </w:t>
+      </w:r>
+      <w:proofErr w:type="spellStart"/>
+      <w:r>
+        <w:rPr>
+          <w:rFonts w:ascii="Times" w:eastAsia="Times" w:hAnsi="Times" w:cs="Times"/>
+          <w:sz w:val="24"/>
+          <w:szCs w:val="24"/>
+        </w:rPr>
+        <w:t>Marudi</w:t>
+      </w:r>
+      <w:proofErr w:type="spellEnd"/>
+      <w:r>
+        <w:rPr>
+          <w:rFonts w:ascii="Times" w:eastAsia="Times" w:hAnsi="Times" w:cs="Times"/>
+          <w:sz w:val="24"/>
+          <w:szCs w:val="24"/>
+        </w:rPr>
+        <w:t xml:space="preserve"> A, et al. Effect of Conservative vs Conventional Oxygen Therapy on Mortality Among Patients in an Intensive Care Unit: The Oxygen-ICU Randomized Clinical Trial. </w:t>
+      </w:r>
+      <w:r>
+        <w:rPr>
+          <w:rFonts w:ascii="Times" w:eastAsia="Times" w:hAnsi="Times" w:cs="Times"/>
+          <w:sz w:val="24"/>
+          <w:szCs w:val="24"/>
+          <w:lang w:val="de-DE"/>
+          <w:rPrChange w:id="93" w:author="Grigorij Schleifer" w:date="2021-01-18T11:39:00Z">
+            <w:rPr>
+              <w:rFonts w:ascii="Times" w:eastAsia="Times" w:hAnsi="Times" w:cs="Times"/>
+              <w:sz w:val="24"/>
+              <w:szCs w:val="24"/>
+            </w:rPr>
+          </w:rPrChange>
+        </w:rPr>
+        <w:t>JAMA. 2016;316(15):1583-9.</w:t>
+      </w:r>
+    </w:p>
+    <w:p>
+      <w:pPr>
+        <w:jc w:val="both"/>
+        <w:rPr>
+          <w:rFonts w:ascii="Times" w:eastAsia="Times" w:hAnsi="Times" w:cs="Times"/>
+          <w:sz w:val="24"/>
+          <w:szCs w:val="24"/>
+        </w:rPr>
+      </w:pPr>
+      <w:r>
+        <w:rPr>
+          <w:rFonts w:ascii="Times" w:eastAsia="Times" w:hAnsi="Times" w:cs="Times"/>
+          <w:sz w:val="24"/>
+          <w:szCs w:val="24"/>
+          <w:lang w:val="de-DE"/>
+          <w:rPrChange w:id="94" w:author="Grigorij Schleifer" w:date="2021-01-18T11:39:00Z">
+            <w:rPr>
+              <w:rFonts w:ascii="Times" w:eastAsia="Times" w:hAnsi="Times" w:cs="Times"/>
+              <w:sz w:val="24"/>
+              <w:szCs w:val="24"/>
+            </w:rPr>
+          </w:rPrChange>
+        </w:rPr>
+        <w:t xml:space="preserve">13.       </w:t>
+      </w:r>
+      <w:r>
+        <w:rPr>
+          <w:rFonts w:ascii="Times" w:eastAsia="Times" w:hAnsi="Times" w:cs="Times"/>
+          <w:sz w:val="24"/>
+          <w:szCs w:val="24"/>
+          <w:lang w:val="de-DE"/>
+          <w:rPrChange w:id="95" w:author="Grigorij Schleifer" w:date="2021-01-18T11:39:00Z">
+            <w:rPr>
+              <w:rFonts w:ascii="Times" w:eastAsia="Times" w:hAnsi="Times" w:cs="Times"/>
+              <w:sz w:val="24"/>
+              <w:szCs w:val="24"/>
+            </w:rPr>
+          </w:rPrChange>
+        </w:rPr>
+        <w:tab/>
+      </w:r>
+      <w:proofErr w:type="spellStart"/>
+      <w:r>
+        <w:rPr>
+          <w:rFonts w:ascii="Times" w:eastAsia="Times" w:hAnsi="Times" w:cs="Times"/>
+          <w:sz w:val="24"/>
+          <w:szCs w:val="24"/>
+          <w:lang w:val="de-DE"/>
+          <w:rPrChange w:id="96" w:author="Grigorij Schleifer" w:date="2021-01-18T11:39:00Z">
+            <w:rPr>
+              <w:rFonts w:ascii="Times" w:eastAsia="Times" w:hAnsi="Times" w:cs="Times"/>
+              <w:sz w:val="24"/>
+              <w:szCs w:val="24"/>
+            </w:rPr>
+          </w:rPrChange>
+        </w:rPr>
+        <w:t>Brueckl</w:t>
+      </w:r>
+      <w:proofErr w:type="spellEnd"/>
+      <w:r>
+        <w:rPr>
+          <w:rFonts w:ascii="Times" w:eastAsia="Times" w:hAnsi="Times" w:cs="Times"/>
+          <w:sz w:val="24"/>
+          <w:szCs w:val="24"/>
+          <w:lang w:val="de-DE"/>
+          <w:rPrChange w:id="97" w:author="Grigorij Schleifer" w:date="2021-01-18T11:39:00Z">
+            <w:rPr>
+              <w:rFonts w:ascii="Times" w:eastAsia="Times" w:hAnsi="Times" w:cs="Times"/>
+              <w:sz w:val="24"/>
+              <w:szCs w:val="24"/>
+            </w:rPr>
+          </w:rPrChange>
+        </w:rPr>
+        <w:t xml:space="preserve"> C, </w:t>
+      </w:r>
+      <w:proofErr w:type="spellStart"/>
+      <w:r>
+        <w:rPr>
+          <w:rFonts w:ascii="Times" w:eastAsia="Times" w:hAnsi="Times" w:cs="Times"/>
+          <w:sz w:val="24"/>
+          <w:szCs w:val="24"/>
+          <w:lang w:val="de-DE"/>
+          <w:rPrChange w:id="98" w:author="Grigorij Schleifer" w:date="2021-01-18T11:39:00Z">
+            <w:rPr>
+              <w:rFonts w:ascii="Times" w:eastAsia="Times" w:hAnsi="Times" w:cs="Times"/>
+              <w:sz w:val="24"/>
+              <w:szCs w:val="24"/>
+            </w:rPr>
+          </w:rPrChange>
+        </w:rPr>
+        <w:t>Kaestle</w:t>
+      </w:r>
+      <w:proofErr w:type="spellEnd"/>
+      <w:r>
+        <w:rPr>
+          <w:rFonts w:ascii="Times" w:eastAsia="Times" w:hAnsi="Times" w:cs="Times"/>
+          <w:sz w:val="24"/>
+          <w:szCs w:val="24"/>
+          <w:lang w:val="de-DE"/>
+          <w:rPrChange w:id="99" w:author="Grigorij Schleifer" w:date="2021-01-18T11:39:00Z">
+            <w:rPr>
+              <w:rFonts w:ascii="Times" w:eastAsia="Times" w:hAnsi="Times" w:cs="Times"/>
+              <w:sz w:val="24"/>
+              <w:szCs w:val="24"/>
+            </w:rPr>
+          </w:rPrChange>
+        </w:rPr>
+        <w:t xml:space="preserve"> S, Kerem A, </w:t>
+      </w:r>
+      <w:proofErr w:type="spellStart"/>
+      <w:r>
+        <w:rPr>
+          <w:rFonts w:ascii="Times" w:eastAsia="Times" w:hAnsi="Times" w:cs="Times"/>
+          <w:sz w:val="24"/>
+          <w:szCs w:val="24"/>
+          <w:lang w:val="de-DE"/>
+          <w:rPrChange w:id="100" w:author="Grigorij Schleifer" w:date="2021-01-18T11:39:00Z">
+            <w:rPr>
+              <w:rFonts w:ascii="Times" w:eastAsia="Times" w:hAnsi="Times" w:cs="Times"/>
+              <w:sz w:val="24"/>
+              <w:szCs w:val="24"/>
+            </w:rPr>
+          </w:rPrChange>
+        </w:rPr>
+        <w:t>Habazettl</w:t>
+      </w:r>
+      <w:proofErr w:type="spellEnd"/>
+      <w:r>
+        <w:rPr>
+          <w:rFonts w:ascii="Times" w:eastAsia="Times" w:hAnsi="Times" w:cs="Times"/>
+          <w:sz w:val="24"/>
+          <w:szCs w:val="24"/>
+          <w:lang w:val="de-DE"/>
+          <w:rPrChange w:id="101" w:author="Grigorij Schleifer" w:date="2021-01-18T11:39:00Z">
+            <w:rPr>
+              <w:rFonts w:ascii="Times" w:eastAsia="Times" w:hAnsi="Times" w:cs="Times"/>
+              <w:sz w:val="24"/>
+              <w:szCs w:val="24"/>
+            </w:rPr>
+          </w:rPrChange>
+        </w:rPr>
+        <w:t xml:space="preserve"> H, Krombach F, Kuppe H, et al. </w:t>
+      </w:r>
+      <w:r>
+        <w:rPr>
+          <w:rFonts w:ascii="Times" w:eastAsia="Times" w:hAnsi="Times" w:cs="Times"/>
+          <w:sz w:val="24"/>
+          <w:szCs w:val="24"/>
+        </w:rPr>
+        <w:t>Hyperoxia-induced reactive oxygen species formation in pulmonary capillary endothelial cells in situ. Am J Respir Cell Mol Biol. 2006;34(4):453-63.</w:t>
+      </w:r>
+    </w:p>
+    <w:p>
+      <w:pPr>
+        <w:jc w:val="both"/>
+        <w:rPr>
+          <w:rFonts w:ascii="Times" w:eastAsia="Times" w:hAnsi="Times" w:cs="Times"/>
+          <w:sz w:val="24"/>
+          <w:szCs w:val="24"/>
+        </w:rPr>
+      </w:pPr>
+      <w:r>
+        <w:rPr>
+          <w:rFonts w:ascii="Times" w:eastAsia="Times" w:hAnsi="Times" w:cs="Times"/>
+          <w:sz w:val="24"/>
+          <w:szCs w:val="24"/>
+        </w:rPr>
+        <w:t xml:space="preserve">14.       </w:t>
+      </w:r>
+      <w:r>
+        <w:rPr>
+          <w:rFonts w:ascii="Times" w:eastAsia="Times" w:hAnsi="Times" w:cs="Times"/>
+          <w:sz w:val="24"/>
+          <w:szCs w:val="24"/>
+        </w:rPr>
+        <w:tab/>
+      </w:r>
+      <w:proofErr w:type="spellStart"/>
+      <w:r>
+        <w:rPr>
+          <w:rFonts w:ascii="Times" w:eastAsia="Times" w:hAnsi="Times" w:cs="Times"/>
+          <w:sz w:val="24"/>
+          <w:szCs w:val="24"/>
+        </w:rPr>
+        <w:t>Fessel</w:t>
+      </w:r>
+      <w:proofErr w:type="spellEnd"/>
+      <w:r>
+        <w:rPr>
+          <w:rFonts w:ascii="Times" w:eastAsia="Times" w:hAnsi="Times" w:cs="Times"/>
+          <w:sz w:val="24"/>
+          <w:szCs w:val="24"/>
+        </w:rPr>
+        <w:t xml:space="preserve"> JP, Porter NA, Moore KP, Sheller JR, Roberts LJ. Discovery of lipid peroxidation products formed in vivo with a substituted tetrahydrofuran ring (</w:t>
+      </w:r>
+      <w:proofErr w:type="spellStart"/>
+      <w:r>
+        <w:rPr>
+          <w:rFonts w:ascii="Times" w:eastAsia="Times" w:hAnsi="Times" w:cs="Times"/>
+          <w:sz w:val="24"/>
+          <w:szCs w:val="24"/>
+        </w:rPr>
+        <w:t>isofurans</w:t>
+      </w:r>
+      <w:proofErr w:type="spellEnd"/>
+      <w:r>
+        <w:rPr>
+          <w:rFonts w:ascii="Times" w:eastAsia="Times" w:hAnsi="Times" w:cs="Times"/>
+          <w:sz w:val="24"/>
+          <w:szCs w:val="24"/>
+        </w:rPr>
+        <w:t xml:space="preserve">) that are favored by increased oxygen tension. Proc Natl </w:t>
+      </w:r>
+      <w:proofErr w:type="spellStart"/>
+      <w:r>
+        <w:rPr>
+          <w:rFonts w:ascii="Times" w:eastAsia="Times" w:hAnsi="Times" w:cs="Times"/>
+          <w:sz w:val="24"/>
+          <w:szCs w:val="24"/>
+        </w:rPr>
+        <w:t>Acad</w:t>
+      </w:r>
+      <w:proofErr w:type="spellEnd"/>
+      <w:r>
+        <w:rPr>
+          <w:rFonts w:ascii="Times" w:eastAsia="Times" w:hAnsi="Times" w:cs="Times"/>
+          <w:sz w:val="24"/>
+          <w:szCs w:val="24"/>
+        </w:rPr>
+        <w:t xml:space="preserve"> Sci U S A. 2002;99(26):16713-8.</w:t>
+      </w:r>
+    </w:p>
+    <w:p>
+      <w:pPr>
+        <w:jc w:val="both"/>
+        <w:rPr>
+          <w:rFonts w:ascii="Times" w:eastAsia="Times" w:hAnsi="Times" w:cs="Times"/>
+          <w:sz w:val="24"/>
+          <w:szCs w:val="24"/>
+        </w:rPr>
+      </w:pPr>
+      <w:r>
+        <w:rPr>
+          <w:rFonts w:ascii="Times" w:eastAsia="Times" w:hAnsi="Times" w:cs="Times"/>
+          <w:sz w:val="24"/>
+          <w:szCs w:val="24"/>
+        </w:rPr>
+        <w:t xml:space="preserve">15.       </w:t>
+      </w:r>
+      <w:r>
+        <w:rPr>
+          <w:rFonts w:ascii="Times" w:eastAsia="Times" w:hAnsi="Times" w:cs="Times"/>
+          <w:sz w:val="24"/>
+          <w:szCs w:val="24"/>
+        </w:rPr>
+        <w:tab/>
+        <w:t xml:space="preserve">Francis A, </w:t>
+      </w:r>
+      <w:proofErr w:type="spellStart"/>
+      <w:r>
+        <w:rPr>
+          <w:rFonts w:ascii="Times" w:eastAsia="Times" w:hAnsi="Times" w:cs="Times"/>
+          <w:sz w:val="24"/>
+          <w:szCs w:val="24"/>
+        </w:rPr>
+        <w:t>Baynosa</w:t>
+      </w:r>
+      <w:proofErr w:type="spellEnd"/>
+      <w:r>
+        <w:rPr>
+          <w:rFonts w:ascii="Times" w:eastAsia="Times" w:hAnsi="Times" w:cs="Times"/>
+          <w:sz w:val="24"/>
+          <w:szCs w:val="24"/>
+        </w:rPr>
+        <w:t xml:space="preserve"> R. </w:t>
+      </w:r>
+      <w:proofErr w:type="spellStart"/>
+      <w:r>
+        <w:rPr>
+          <w:rFonts w:ascii="Times" w:eastAsia="Times" w:hAnsi="Times" w:cs="Times"/>
+          <w:sz w:val="24"/>
+          <w:szCs w:val="24"/>
+        </w:rPr>
+        <w:t>Ischaemia</w:t>
+      </w:r>
+      <w:proofErr w:type="spellEnd"/>
+      <w:r>
+        <w:rPr>
+          <w:rFonts w:ascii="Times" w:eastAsia="Times" w:hAnsi="Times" w:cs="Times"/>
+          <w:sz w:val="24"/>
+          <w:szCs w:val="24"/>
+        </w:rPr>
+        <w:t xml:space="preserve">-reperfusion injury and hyperbaric oxygen pathways: a review of cellular mechanisms. Diving </w:t>
+      </w:r>
+      <w:proofErr w:type="spellStart"/>
+      <w:r>
+        <w:rPr>
+          <w:rFonts w:ascii="Times" w:eastAsia="Times" w:hAnsi="Times" w:cs="Times"/>
+          <w:sz w:val="24"/>
+          <w:szCs w:val="24"/>
+        </w:rPr>
+        <w:t>Hyperb</w:t>
+      </w:r>
+      <w:proofErr w:type="spellEnd"/>
+      <w:r>
+        <w:rPr>
+          <w:rFonts w:ascii="Times" w:eastAsia="Times" w:hAnsi="Times" w:cs="Times"/>
+          <w:sz w:val="24"/>
+          <w:szCs w:val="24"/>
+        </w:rPr>
+        <w:t xml:space="preserve"> Med. 2017;47(2):110-7.</w:t>
+      </w:r>
+    </w:p>
+    <w:p>
+      <w:pPr>
+        <w:jc w:val="both"/>
+        <w:rPr>
+          <w:rFonts w:ascii="Times" w:eastAsia="Times" w:hAnsi="Times" w:cs="Times"/>
+          <w:sz w:val="24"/>
+          <w:szCs w:val="24"/>
+        </w:rPr>
+      </w:pPr>
+      <w:r>
+        <w:rPr>
+          <w:rFonts w:ascii="Times" w:eastAsia="Times" w:hAnsi="Times" w:cs="Times"/>
+          <w:sz w:val="24"/>
+          <w:szCs w:val="24"/>
+        </w:rPr>
+        <w:lastRenderedPageBreak/>
+        <w:t xml:space="preserve">16.       </w:t>
+      </w:r>
+      <w:r>
+        <w:rPr>
+          <w:rFonts w:ascii="Times" w:eastAsia="Times" w:hAnsi="Times" w:cs="Times"/>
+          <w:sz w:val="24"/>
+          <w:szCs w:val="24"/>
+        </w:rPr>
+        <w:tab/>
+        <w:t>Hsia CCW, Ravikumar P, Ye J. Acute lung injury complicating acute kidney injury: A model of endogenous αKlotho deficiency and distant organ dysfunction. Bone. 2017;100:100-9.</w:t>
+      </w:r>
+    </w:p>
+    <w:p>
+      <w:pPr>
+        <w:jc w:val="both"/>
+        <w:rPr>
+          <w:rFonts w:ascii="Times" w:eastAsia="Times" w:hAnsi="Times" w:cs="Times"/>
+          <w:sz w:val="24"/>
+          <w:szCs w:val="24"/>
+        </w:rPr>
+      </w:pPr>
+      <w:r>
+        <w:rPr>
+          <w:rFonts w:ascii="Times" w:eastAsia="Times" w:hAnsi="Times" w:cs="Times"/>
+          <w:sz w:val="24"/>
+          <w:szCs w:val="24"/>
+        </w:rPr>
+        <w:t xml:space="preserve">17.       </w:t>
+      </w:r>
+      <w:r>
+        <w:rPr>
+          <w:rFonts w:ascii="Times" w:eastAsia="Times" w:hAnsi="Times" w:cs="Times"/>
+          <w:sz w:val="24"/>
+          <w:szCs w:val="24"/>
+        </w:rPr>
+        <w:tab/>
+      </w:r>
+      <w:proofErr w:type="spellStart"/>
+      <w:r>
+        <w:rPr>
+          <w:rFonts w:ascii="Times" w:eastAsia="Times" w:hAnsi="Times" w:cs="Times"/>
+          <w:sz w:val="24"/>
+          <w:szCs w:val="24"/>
+        </w:rPr>
+        <w:t>Hinkelbein</w:t>
+      </w:r>
+      <w:proofErr w:type="spellEnd"/>
+      <w:r>
+        <w:rPr>
+          <w:rFonts w:ascii="Times" w:eastAsia="Times" w:hAnsi="Times" w:cs="Times"/>
+          <w:sz w:val="24"/>
+          <w:szCs w:val="24"/>
+        </w:rPr>
+        <w:t xml:space="preserve"> J, </w:t>
+      </w:r>
+      <w:proofErr w:type="spellStart"/>
+      <w:r>
+        <w:rPr>
+          <w:rFonts w:ascii="Times" w:eastAsia="Times" w:hAnsi="Times" w:cs="Times"/>
+          <w:sz w:val="24"/>
+          <w:szCs w:val="24"/>
+        </w:rPr>
+        <w:t>Böhm</w:t>
+      </w:r>
+      <w:proofErr w:type="spellEnd"/>
+      <w:r>
+        <w:rPr>
+          <w:rFonts w:ascii="Times" w:eastAsia="Times" w:hAnsi="Times" w:cs="Times"/>
+          <w:sz w:val="24"/>
+          <w:szCs w:val="24"/>
+        </w:rPr>
+        <w:t xml:space="preserve"> L, </w:t>
+      </w:r>
+      <w:proofErr w:type="spellStart"/>
+      <w:r>
+        <w:rPr>
+          <w:rFonts w:ascii="Times" w:eastAsia="Times" w:hAnsi="Times" w:cs="Times"/>
+          <w:sz w:val="24"/>
+          <w:szCs w:val="24"/>
+        </w:rPr>
+        <w:t>Spelten</w:t>
+      </w:r>
+      <w:proofErr w:type="spellEnd"/>
+      <w:r>
+        <w:rPr>
+          <w:rFonts w:ascii="Times" w:eastAsia="Times" w:hAnsi="Times" w:cs="Times"/>
+          <w:sz w:val="24"/>
+          <w:szCs w:val="24"/>
+        </w:rPr>
+        <w:t xml:space="preserve"> O, Sander D, </w:t>
+      </w:r>
+      <w:proofErr w:type="spellStart"/>
+      <w:r>
+        <w:rPr>
+          <w:rFonts w:ascii="Times" w:eastAsia="Times" w:hAnsi="Times" w:cs="Times"/>
+          <w:sz w:val="24"/>
+          <w:szCs w:val="24"/>
+        </w:rPr>
+        <w:t>Soltész</w:t>
+      </w:r>
+      <w:proofErr w:type="spellEnd"/>
+      <w:r>
+        <w:rPr>
+          <w:rFonts w:ascii="Times" w:eastAsia="Times" w:hAnsi="Times" w:cs="Times"/>
+          <w:sz w:val="24"/>
+          <w:szCs w:val="24"/>
+        </w:rPr>
+        <w:t xml:space="preserve"> S, </w:t>
+      </w:r>
+      <w:proofErr w:type="spellStart"/>
+      <w:r>
+        <w:rPr>
+          <w:rFonts w:ascii="Times" w:eastAsia="Times" w:hAnsi="Times" w:cs="Times"/>
+          <w:sz w:val="24"/>
+          <w:szCs w:val="24"/>
+        </w:rPr>
+        <w:t>Braunecker</w:t>
+      </w:r>
+      <w:proofErr w:type="spellEnd"/>
+      <w:r>
+        <w:rPr>
+          <w:rFonts w:ascii="Times" w:eastAsia="Times" w:hAnsi="Times" w:cs="Times"/>
+          <w:sz w:val="24"/>
+          <w:szCs w:val="24"/>
+        </w:rPr>
+        <w:t xml:space="preserve"> S. Hyperoxia-Induced Protein Alterations in Renal Rat Tissue: A Quantitative Proteomic Approach to Identify Hyperoxia-Induced Effects in Cellular Signaling Pathways. Dis Markers. 2015;2015:964263.</w:t>
+      </w:r>
+    </w:p>
+    <w:p>
+      <w:pPr>
+        <w:jc w:val="both"/>
+        <w:rPr>
+          <w:rFonts w:ascii="Times" w:eastAsia="Times" w:hAnsi="Times" w:cs="Times"/>
+          <w:sz w:val="24"/>
+          <w:szCs w:val="24"/>
+        </w:rPr>
+      </w:pPr>
+      <w:r>
+        <w:rPr>
+          <w:rFonts w:ascii="Times" w:eastAsia="Times" w:hAnsi="Times" w:cs="Times"/>
+          <w:sz w:val="24"/>
+          <w:szCs w:val="24"/>
+        </w:rPr>
+        <w:t xml:space="preserve">18.       </w:t>
+      </w:r>
+      <w:r>
+        <w:rPr>
+          <w:rFonts w:ascii="Times" w:eastAsia="Times" w:hAnsi="Times" w:cs="Times"/>
+          <w:sz w:val="24"/>
+          <w:szCs w:val="24"/>
+        </w:rPr>
+        <w:tab/>
+      </w:r>
+      <w:proofErr w:type="spellStart"/>
+      <w:r>
+        <w:rPr>
+          <w:rFonts w:ascii="Times" w:eastAsia="Times" w:hAnsi="Times" w:cs="Times"/>
+          <w:sz w:val="24"/>
+          <w:szCs w:val="24"/>
+        </w:rPr>
+        <w:t>Pohlmann</w:t>
+      </w:r>
+      <w:proofErr w:type="spellEnd"/>
+      <w:r>
+        <w:rPr>
+          <w:rFonts w:ascii="Times" w:eastAsia="Times" w:hAnsi="Times" w:cs="Times"/>
+          <w:sz w:val="24"/>
+          <w:szCs w:val="24"/>
+        </w:rPr>
+        <w:t xml:space="preserve"> A, Arakelyan K, </w:t>
+      </w:r>
+      <w:proofErr w:type="spellStart"/>
+      <w:r>
+        <w:rPr>
+          <w:rFonts w:ascii="Times" w:eastAsia="Times" w:hAnsi="Times" w:cs="Times"/>
+          <w:sz w:val="24"/>
+          <w:szCs w:val="24"/>
+        </w:rPr>
+        <w:t>Seeliger</w:t>
+      </w:r>
+      <w:proofErr w:type="spellEnd"/>
+      <w:r>
+        <w:rPr>
+          <w:rFonts w:ascii="Times" w:eastAsia="Times" w:hAnsi="Times" w:cs="Times"/>
+          <w:sz w:val="24"/>
+          <w:szCs w:val="24"/>
+        </w:rPr>
+        <w:t xml:space="preserve"> E, </w:t>
+      </w:r>
+      <w:proofErr w:type="spellStart"/>
+      <w:r>
+        <w:rPr>
+          <w:rFonts w:ascii="Times" w:eastAsia="Times" w:hAnsi="Times" w:cs="Times"/>
+          <w:sz w:val="24"/>
+          <w:szCs w:val="24"/>
+        </w:rPr>
+        <w:t>Niendorf</w:t>
+      </w:r>
+      <w:proofErr w:type="spellEnd"/>
+      <w:r>
+        <w:rPr>
+          <w:rFonts w:ascii="Times" w:eastAsia="Times" w:hAnsi="Times" w:cs="Times"/>
+          <w:sz w:val="24"/>
+          <w:szCs w:val="24"/>
+        </w:rPr>
+        <w:t xml:space="preserve"> T. Magnetic Resonance Imaging (MRI) Analysis of Ischemia/Reperfusion in Experimental Acute Renal Injury. Methods Mol Biol. 2016;1397:113-27.</w:t>
+      </w:r>
+    </w:p>
+    <w:p>
+      <w:pPr>
+        <w:jc w:val="both"/>
+        <w:rPr>
+          <w:rFonts w:ascii="Times" w:eastAsia="Times" w:hAnsi="Times" w:cs="Times"/>
+          <w:sz w:val="24"/>
+          <w:szCs w:val="24"/>
+        </w:rPr>
+      </w:pPr>
+      <w:r>
+        <w:rPr>
+          <w:rFonts w:ascii="Times" w:eastAsia="Times" w:hAnsi="Times" w:cs="Times"/>
+          <w:sz w:val="24"/>
+          <w:szCs w:val="24"/>
+        </w:rPr>
+        <w:t xml:space="preserve">19.       </w:t>
+      </w:r>
+      <w:r>
+        <w:rPr>
+          <w:rFonts w:ascii="Times" w:eastAsia="Times" w:hAnsi="Times" w:cs="Times"/>
+          <w:sz w:val="24"/>
+          <w:szCs w:val="24"/>
+        </w:rPr>
+        <w:tab/>
+        <w:t xml:space="preserve">Billings FT, Pretorius M, </w:t>
+      </w:r>
+      <w:proofErr w:type="spellStart"/>
+      <w:r>
+        <w:rPr>
+          <w:rFonts w:ascii="Times" w:eastAsia="Times" w:hAnsi="Times" w:cs="Times"/>
+          <w:sz w:val="24"/>
+          <w:szCs w:val="24"/>
+        </w:rPr>
+        <w:t>Schildcrout</w:t>
+      </w:r>
+      <w:proofErr w:type="spellEnd"/>
+      <w:r>
+        <w:rPr>
+          <w:rFonts w:ascii="Times" w:eastAsia="Times" w:hAnsi="Times" w:cs="Times"/>
+          <w:sz w:val="24"/>
+          <w:szCs w:val="24"/>
+        </w:rPr>
+        <w:t xml:space="preserve"> JS, </w:t>
+      </w:r>
+      <w:proofErr w:type="spellStart"/>
+      <w:r>
+        <w:rPr>
+          <w:rFonts w:ascii="Times" w:eastAsia="Times" w:hAnsi="Times" w:cs="Times"/>
+          <w:sz w:val="24"/>
+          <w:szCs w:val="24"/>
+        </w:rPr>
+        <w:t>Mercaldo</w:t>
+      </w:r>
+      <w:proofErr w:type="spellEnd"/>
+      <w:r>
+        <w:rPr>
+          <w:rFonts w:ascii="Times" w:eastAsia="Times" w:hAnsi="Times" w:cs="Times"/>
+          <w:sz w:val="24"/>
+          <w:szCs w:val="24"/>
+        </w:rPr>
+        <w:t xml:space="preserve"> ND, Byrne JG, </w:t>
+      </w:r>
+      <w:proofErr w:type="spellStart"/>
+      <w:r>
+        <w:rPr>
+          <w:rFonts w:ascii="Times" w:eastAsia="Times" w:hAnsi="Times" w:cs="Times"/>
+          <w:sz w:val="24"/>
+          <w:szCs w:val="24"/>
+        </w:rPr>
+        <w:t>Ikizler</w:t>
+      </w:r>
+      <w:proofErr w:type="spellEnd"/>
+      <w:r>
+        <w:rPr>
+          <w:rFonts w:ascii="Times" w:eastAsia="Times" w:hAnsi="Times" w:cs="Times"/>
+          <w:sz w:val="24"/>
+          <w:szCs w:val="24"/>
+        </w:rPr>
+        <w:t xml:space="preserve"> TA, et al. Obesity and oxidative stress predict AKI after cardiac surgery. J Am Soc Nephrol. 2012;23(7):1221-8.</w:t>
+      </w:r>
+    </w:p>
+    <w:p>
+      <w:pPr>
+        <w:jc w:val="both"/>
+        <w:rPr>
+          <w:rFonts w:ascii="Times" w:eastAsia="Times" w:hAnsi="Times" w:cs="Times"/>
+          <w:sz w:val="24"/>
+          <w:szCs w:val="24"/>
+        </w:rPr>
+      </w:pPr>
+      <w:r>
+        <w:rPr>
+          <w:rFonts w:ascii="Times" w:eastAsia="Times" w:hAnsi="Times" w:cs="Times"/>
+          <w:sz w:val="24"/>
+          <w:szCs w:val="24"/>
+        </w:rPr>
+        <w:t xml:space="preserve">20.       </w:t>
+      </w:r>
+      <w:r>
+        <w:rPr>
+          <w:rFonts w:ascii="Times" w:eastAsia="Times" w:hAnsi="Times" w:cs="Times"/>
+          <w:sz w:val="24"/>
+          <w:szCs w:val="24"/>
+        </w:rPr>
+        <w:tab/>
+      </w:r>
+      <w:proofErr w:type="spellStart"/>
+      <w:r>
+        <w:rPr>
+          <w:rFonts w:ascii="Times" w:eastAsia="Times" w:hAnsi="Times" w:cs="Times"/>
+          <w:sz w:val="24"/>
+          <w:szCs w:val="24"/>
+        </w:rPr>
+        <w:t>Harten</w:t>
+      </w:r>
+      <w:proofErr w:type="spellEnd"/>
+      <w:r>
+        <w:rPr>
+          <w:rFonts w:ascii="Times" w:eastAsia="Times" w:hAnsi="Times" w:cs="Times"/>
+          <w:sz w:val="24"/>
+          <w:szCs w:val="24"/>
+        </w:rPr>
+        <w:t xml:space="preserve"> JM, Anderson KJ, </w:t>
+      </w:r>
+      <w:proofErr w:type="spellStart"/>
+      <w:r>
+        <w:rPr>
+          <w:rFonts w:ascii="Times" w:eastAsia="Times" w:hAnsi="Times" w:cs="Times"/>
+          <w:sz w:val="24"/>
+          <w:szCs w:val="24"/>
+        </w:rPr>
+        <w:t>Angerson</w:t>
+      </w:r>
+      <w:proofErr w:type="spellEnd"/>
+      <w:r>
+        <w:rPr>
+          <w:rFonts w:ascii="Times" w:eastAsia="Times" w:hAnsi="Times" w:cs="Times"/>
+          <w:sz w:val="24"/>
+          <w:szCs w:val="24"/>
+        </w:rPr>
+        <w:t xml:space="preserve"> WJ, Booth MG, Kinsella J. The effect of </w:t>
+      </w:r>
+      <w:proofErr w:type="spellStart"/>
+      <w:r>
+        <w:rPr>
+          <w:rFonts w:ascii="Times" w:eastAsia="Times" w:hAnsi="Times" w:cs="Times"/>
+          <w:sz w:val="24"/>
+          <w:szCs w:val="24"/>
+        </w:rPr>
+        <w:t>normobaric</w:t>
+      </w:r>
+      <w:proofErr w:type="spellEnd"/>
+      <w:r>
+        <w:rPr>
+          <w:rFonts w:ascii="Times" w:eastAsia="Times" w:hAnsi="Times" w:cs="Times"/>
+          <w:sz w:val="24"/>
+          <w:szCs w:val="24"/>
+        </w:rPr>
+        <w:t xml:space="preserve"> hyperoxia on cardiac index in healthy awake volunteers. </w:t>
+      </w:r>
+      <w:proofErr w:type="spellStart"/>
+      <w:r>
+        <w:rPr>
+          <w:rFonts w:ascii="Times" w:eastAsia="Times" w:hAnsi="Times" w:cs="Times"/>
+          <w:sz w:val="24"/>
+          <w:szCs w:val="24"/>
+        </w:rPr>
+        <w:t>Anaesthesia</w:t>
+      </w:r>
+      <w:proofErr w:type="spellEnd"/>
+      <w:r>
+        <w:rPr>
+          <w:rFonts w:ascii="Times" w:eastAsia="Times" w:hAnsi="Times" w:cs="Times"/>
+          <w:sz w:val="24"/>
+          <w:szCs w:val="24"/>
+        </w:rPr>
+        <w:t>. 2003;58(9):885-8.</w:t>
+      </w:r>
+    </w:p>
+    <w:p>
+      <w:pPr>
+        <w:jc w:val="both"/>
+        <w:rPr>
+          <w:rFonts w:ascii="Times" w:eastAsia="Times" w:hAnsi="Times" w:cs="Times"/>
+          <w:sz w:val="24"/>
+          <w:szCs w:val="24"/>
+        </w:rPr>
+      </w:pPr>
+      <w:r>
+        <w:rPr>
+          <w:rFonts w:ascii="Times" w:eastAsia="Times" w:hAnsi="Times" w:cs="Times"/>
+          <w:sz w:val="24"/>
+          <w:szCs w:val="24"/>
+        </w:rPr>
+        <w:t xml:space="preserve">21.       </w:t>
+      </w:r>
+      <w:r>
+        <w:rPr>
+          <w:rFonts w:ascii="Times" w:eastAsia="Times" w:hAnsi="Times" w:cs="Times"/>
+          <w:sz w:val="24"/>
+          <w:szCs w:val="24"/>
+        </w:rPr>
+        <w:tab/>
+      </w:r>
+      <w:proofErr w:type="spellStart"/>
+      <w:r>
+        <w:rPr>
+          <w:rFonts w:ascii="Times" w:eastAsia="Times" w:hAnsi="Times" w:cs="Times"/>
+          <w:sz w:val="24"/>
+          <w:szCs w:val="24"/>
+        </w:rPr>
+        <w:t>Harten</w:t>
+      </w:r>
+      <w:proofErr w:type="spellEnd"/>
+      <w:r>
+        <w:rPr>
+          <w:rFonts w:ascii="Times" w:eastAsia="Times" w:hAnsi="Times" w:cs="Times"/>
+          <w:sz w:val="24"/>
+          <w:szCs w:val="24"/>
+        </w:rPr>
+        <w:t xml:space="preserve"> JM, Anderson KJ, Kinsella J, Higgins MJ. </w:t>
+      </w:r>
+      <w:proofErr w:type="spellStart"/>
+      <w:r>
+        <w:rPr>
+          <w:rFonts w:ascii="Times" w:eastAsia="Times" w:hAnsi="Times" w:cs="Times"/>
+          <w:sz w:val="24"/>
+          <w:szCs w:val="24"/>
+        </w:rPr>
+        <w:t>Normobaric</w:t>
+      </w:r>
+      <w:proofErr w:type="spellEnd"/>
+      <w:r>
+        <w:rPr>
+          <w:rFonts w:ascii="Times" w:eastAsia="Times" w:hAnsi="Times" w:cs="Times"/>
+          <w:sz w:val="24"/>
+          <w:szCs w:val="24"/>
+        </w:rPr>
+        <w:t xml:space="preserve"> hyperoxia reduces cardiac index in patients after coronary artery bypass surgery. J </w:t>
+      </w:r>
+      <w:proofErr w:type="spellStart"/>
+      <w:r>
+        <w:rPr>
+          <w:rFonts w:ascii="Times" w:eastAsia="Times" w:hAnsi="Times" w:cs="Times"/>
+          <w:sz w:val="24"/>
+          <w:szCs w:val="24"/>
+        </w:rPr>
+        <w:t>Cardiothorac</w:t>
+      </w:r>
+      <w:proofErr w:type="spellEnd"/>
+      <w:r>
+        <w:rPr>
+          <w:rFonts w:ascii="Times" w:eastAsia="Times" w:hAnsi="Times" w:cs="Times"/>
+          <w:sz w:val="24"/>
+          <w:szCs w:val="24"/>
+        </w:rPr>
+        <w:t xml:space="preserve"> </w:t>
+      </w:r>
+      <w:proofErr w:type="spellStart"/>
+      <w:r>
+        <w:rPr>
+          <w:rFonts w:ascii="Times" w:eastAsia="Times" w:hAnsi="Times" w:cs="Times"/>
+          <w:sz w:val="24"/>
+          <w:szCs w:val="24"/>
+        </w:rPr>
+        <w:t>Vasc</w:t>
+      </w:r>
+      <w:proofErr w:type="spellEnd"/>
+      <w:r>
+        <w:rPr>
+          <w:rFonts w:ascii="Times" w:eastAsia="Times" w:hAnsi="Times" w:cs="Times"/>
+          <w:sz w:val="24"/>
+          <w:szCs w:val="24"/>
+        </w:rPr>
+        <w:t xml:space="preserve"> </w:t>
+      </w:r>
+      <w:proofErr w:type="spellStart"/>
+      <w:r>
+        <w:rPr>
+          <w:rFonts w:ascii="Times" w:eastAsia="Times" w:hAnsi="Times" w:cs="Times"/>
+          <w:sz w:val="24"/>
+          <w:szCs w:val="24"/>
+        </w:rPr>
+        <w:t>Anesth</w:t>
+      </w:r>
+      <w:proofErr w:type="spellEnd"/>
+      <w:r>
+        <w:rPr>
+          <w:rFonts w:ascii="Times" w:eastAsia="Times" w:hAnsi="Times" w:cs="Times"/>
+          <w:sz w:val="24"/>
+          <w:szCs w:val="24"/>
+        </w:rPr>
+        <w:t>. 2005;19(2):173-5.</w:t>
+      </w:r>
+    </w:p>
+    <w:p>
+      <w:pPr>
+        <w:jc w:val="both"/>
+        <w:rPr>
+          <w:rFonts w:ascii="Times" w:eastAsia="Times" w:hAnsi="Times" w:cs="Times"/>
+          <w:sz w:val="24"/>
+          <w:szCs w:val="24"/>
+        </w:rPr>
+      </w:pPr>
+      <w:r>
+        <w:rPr>
+          <w:rFonts w:ascii="Times" w:eastAsia="Times" w:hAnsi="Times" w:cs="Times"/>
+          <w:sz w:val="24"/>
+          <w:szCs w:val="24"/>
+        </w:rPr>
+        <w:t xml:space="preserve">22.       </w:t>
+      </w:r>
+      <w:r>
+        <w:rPr>
+          <w:rFonts w:ascii="Times" w:eastAsia="Times" w:hAnsi="Times" w:cs="Times"/>
+          <w:sz w:val="24"/>
+          <w:szCs w:val="24"/>
+        </w:rPr>
+        <w:tab/>
+        <w:t xml:space="preserve">Johnson AE, Pollard TJ, Shen L, Lehman LW, Feng M, </w:t>
+      </w:r>
+      <w:proofErr w:type="spellStart"/>
+      <w:r>
+        <w:rPr>
+          <w:rFonts w:ascii="Times" w:eastAsia="Times" w:hAnsi="Times" w:cs="Times"/>
+          <w:sz w:val="24"/>
+          <w:szCs w:val="24"/>
+        </w:rPr>
+        <w:t>Ghassemi</w:t>
+      </w:r>
+      <w:proofErr w:type="spellEnd"/>
+      <w:r>
+        <w:rPr>
+          <w:rFonts w:ascii="Times" w:eastAsia="Times" w:hAnsi="Times" w:cs="Times"/>
+          <w:sz w:val="24"/>
+          <w:szCs w:val="24"/>
+        </w:rPr>
+        <w:t xml:space="preserve"> M, et al. MIMIC-III, a freely accessible critical care database. Sci Data. 2016;3:160035.</w:t>
+      </w:r>
+    </w:p>
+    <w:p>
+      <w:pPr>
+        <w:jc w:val="both"/>
+        <w:rPr>
+          <w:rFonts w:ascii="Times" w:eastAsia="Times" w:hAnsi="Times" w:cs="Times"/>
+          <w:sz w:val="24"/>
+          <w:szCs w:val="24"/>
+        </w:rPr>
+      </w:pPr>
+      <w:r>
+        <w:rPr>
+          <w:rFonts w:ascii="Times" w:eastAsia="Times" w:hAnsi="Times" w:cs="Times"/>
+          <w:sz w:val="24"/>
+          <w:szCs w:val="24"/>
+          <w:lang w:val="de-DE"/>
+          <w:rPrChange w:id="102" w:author="Grigorij Schleifer" w:date="2021-01-18T11:39:00Z">
+            <w:rPr>
+              <w:rFonts w:ascii="Times" w:eastAsia="Times" w:hAnsi="Times" w:cs="Times"/>
+              <w:sz w:val="24"/>
+              <w:szCs w:val="24"/>
+            </w:rPr>
+          </w:rPrChange>
+        </w:rPr>
+        <w:t xml:space="preserve">23.       </w:t>
+      </w:r>
+      <w:r>
+        <w:rPr>
+          <w:rFonts w:ascii="Times" w:eastAsia="Times" w:hAnsi="Times" w:cs="Times"/>
+          <w:sz w:val="24"/>
+          <w:szCs w:val="24"/>
+          <w:lang w:val="de-DE"/>
+          <w:rPrChange w:id="103" w:author="Grigorij Schleifer" w:date="2021-01-18T11:39:00Z">
+            <w:rPr>
+              <w:rFonts w:ascii="Times" w:eastAsia="Times" w:hAnsi="Times" w:cs="Times"/>
+              <w:sz w:val="24"/>
+              <w:szCs w:val="24"/>
+            </w:rPr>
+          </w:rPrChange>
+        </w:rPr>
+        <w:tab/>
+      </w:r>
+      <w:proofErr w:type="spellStart"/>
+      <w:r>
+        <w:rPr>
+          <w:rFonts w:ascii="Times" w:eastAsia="Times" w:hAnsi="Times" w:cs="Times"/>
+          <w:sz w:val="24"/>
+          <w:szCs w:val="24"/>
+          <w:lang w:val="de-DE"/>
+          <w:rPrChange w:id="104" w:author="Grigorij Schleifer" w:date="2021-01-18T11:39:00Z">
+            <w:rPr>
+              <w:rFonts w:ascii="Times" w:eastAsia="Times" w:hAnsi="Times" w:cs="Times"/>
+              <w:sz w:val="24"/>
+              <w:szCs w:val="24"/>
+            </w:rPr>
+          </w:rPrChange>
+        </w:rPr>
+        <w:t>Kellum</w:t>
+      </w:r>
+      <w:proofErr w:type="spellEnd"/>
+      <w:r>
+        <w:rPr>
+          <w:rFonts w:ascii="Times" w:eastAsia="Times" w:hAnsi="Times" w:cs="Times"/>
+          <w:sz w:val="24"/>
+          <w:szCs w:val="24"/>
+          <w:lang w:val="de-DE"/>
+          <w:rPrChange w:id="105" w:author="Grigorij Schleifer" w:date="2021-01-18T11:39:00Z">
+            <w:rPr>
+              <w:rFonts w:ascii="Times" w:eastAsia="Times" w:hAnsi="Times" w:cs="Times"/>
+              <w:sz w:val="24"/>
+              <w:szCs w:val="24"/>
+            </w:rPr>
+          </w:rPrChange>
+        </w:rPr>
+        <w:t xml:space="preserve"> JA, </w:t>
+      </w:r>
+      <w:proofErr w:type="spellStart"/>
+      <w:r>
+        <w:rPr>
+          <w:rFonts w:ascii="Times" w:eastAsia="Times" w:hAnsi="Times" w:cs="Times"/>
+          <w:sz w:val="24"/>
+          <w:szCs w:val="24"/>
+          <w:lang w:val="de-DE"/>
+          <w:rPrChange w:id="106" w:author="Grigorij Schleifer" w:date="2021-01-18T11:39:00Z">
+            <w:rPr>
+              <w:rFonts w:ascii="Times" w:eastAsia="Times" w:hAnsi="Times" w:cs="Times"/>
+              <w:sz w:val="24"/>
+              <w:szCs w:val="24"/>
+            </w:rPr>
+          </w:rPrChange>
+        </w:rPr>
+        <w:t>Lameire</w:t>
+      </w:r>
+      <w:proofErr w:type="spellEnd"/>
+      <w:r>
+        <w:rPr>
+          <w:rFonts w:ascii="Times" w:eastAsia="Times" w:hAnsi="Times" w:cs="Times"/>
+          <w:sz w:val="24"/>
+          <w:szCs w:val="24"/>
+          <w:lang w:val="de-DE"/>
+          <w:rPrChange w:id="107" w:author="Grigorij Schleifer" w:date="2021-01-18T11:39:00Z">
+            <w:rPr>
+              <w:rFonts w:ascii="Times" w:eastAsia="Times" w:hAnsi="Times" w:cs="Times"/>
+              <w:sz w:val="24"/>
+              <w:szCs w:val="24"/>
+            </w:rPr>
+          </w:rPrChange>
+        </w:rPr>
+        <w:t xml:space="preserve"> N, Group KAGW. </w:t>
       </w:r>
       <w:r>
         <w:rPr>
@@ -20428,7 +22248,7 @@
 </file>
 
 <file path=word/people.xml><?xml version="1.0" encoding="utf-8"?>
-<w15:people xmlns:wpc="http://schemas.microsoft.com/office/word/2010/wordprocessingCanvas" xmlns:cx="http://schemas.microsoft.com/office/drawing/2014/chartex" xmlns:cx1="http://schemas.microsoft.com/office/drawing/2015/9/8/chartex" xmlns:cx2="http://schemas.microsoft.com/office/drawing/2015/10/21/chartex" xmlns:cx3="http://schemas.microsoft.com/office/drawing/2016/5/9/chartex" xmlns:cx4="http://schemas.microsoft.com/office/drawing/2016/5/10/chartex" xmlns:cx5="http://schemas.microsoft.com/office/drawing/2016/5/11/chartex" xmlns:cx6="http://schemas.microsoft.com/office/drawing/2016/5/12/chartex" xmlns:cx7="http://schemas.microsoft.com/office/drawing/2016/5/13/chartex" xmlns:cx8="http://schemas.microsoft.com/office/drawing/2016/5/14/chartex" xmlns:mc="http://schemas.openxmlformats.org/markup-compatibility/2006" xmlns:aink="http://schemas.microsoft.com/office/drawing/2016/ink" xmlns:am3d="http://schemas.microsoft.com/office/drawing/2017/model3d" xmlns:o="urn:schemas-microsoft-com:office:office" xmlns:r="http://schemas.openxmlformats.org/officeDocument/2006/relationships" xmlns:m="http://schemas.openxmlformats.org/officeDocument/2006/math" xmlns:v="urn:schemas-microsoft-com:vml" xmlns:wp14="http://schemas.microsoft.com/office/word/2010/wordprocessingDrawing" xmlns:wp="http://schemas.openxmlformats.org/drawingml/2006/wordprocessingDrawing" xmlns:w10="urn:schemas-microsoft-com:office:word" xmlns:w="http://schemas.openxmlformats.org/wordprocessingml/2006/main" xmlns:w14="http://schemas.microsoft.com/office/word/2010/wordml" xmlns:w15="http://schemas.microsoft.com/office/word/2012/wordml" xmlns:w16cex="http://schemas.microsoft.com/office/word/2018/wordml/cex" xmlns:w16cid="http://schemas.microsoft.com/office/word/2016/wordml/cid" xmlns:w16="http://schemas.microsoft.com/office/word/2018/wordml" xmlns:w16se="http://schemas.microsoft.com/office/word/2015/wordml/symex" xmlns:wpg="http://schemas.microsoft.com/office/word/2010/wordprocessingGroup" xmlns:wpi="http://schemas.microsoft.com/office/word/2010/wordprocessingInk" xmlns:wne="http://schemas.microsoft.com/office/word/2006/wordml" xmlns:wps="http://schemas.microsoft.com/office/word/2010/wordprocessingShape" mc:Ignorable="w14 w15 w16se w16cid w16 w16cex wp14">
+<w15:people xmlns:wpc="http://schemas.microsoft.com/office/word/2010/wordprocessingCanvas" xmlns:cx="http://schemas.microsoft.com/office/drawing/2014/chartex" xmlns:cx1="http://schemas.microsoft.com/office/drawing/2015/9/8/chartex" xmlns:cx2="http://schemas.microsoft.com/office/drawing/2015/10/21/chartex" xmlns:cx3="http://schemas.microsoft.com/office/drawing/2016/5/9/chartex" xmlns:cx4="http://schemas.microsoft.com/office/drawing/2016/5/10/chartex" xmlns:cx5="http://schemas.microsoft.com/office/drawing/2016/5/11/chartex" xmlns:cx6="http://schemas.microsoft.com/office/drawing/2016/5/12/chartex" xmlns:cx7="http://schemas.microsoft.com/office/drawing/2016/5/13/chartex" xmlns:cx8="http://schemas.microsoft.com/office/drawing/2016/5/14/chartex" xmlns:mc="http://schemas.openxmlformats.org/markup-compatibility/2006" xmlns:aink="http://schemas.microsoft.com/office/drawing/2016/ink" xmlns:am3d="http://schemas.microsoft.com/office/drawing/2017/model3d" xmlns:o="urn:schemas-microsoft-com:office:office" xmlns:oel="http://schemas.microsoft.com/office/2019/extlst" xmlns:r="http://schemas.openxmlformats.org/officeDocument/2006/relationships" xmlns:m="http://schemas.openxmlformats.org/officeDocument/2006/math" xmlns:v="urn:schemas-microsoft-com:vml" xmlns:wp14="http://schemas.microsoft.com/office/word/2010/wordprocessingDrawing" xmlns:wp="http://schemas.openxmlformats.org/drawingml/2006/wordprocessingDrawing" xmlns:w10="urn:schemas-microsoft-com:office:word" xmlns:w="http://schemas.openxmlformats.org/wordprocessingml/2006/main" xmlns:w14="http://schemas.microsoft.com/office/word/2010/wordml" xmlns:w15="http://schemas.microsoft.com/office/word/2012/wordml" xmlns:w16cex="http://schemas.microsoft.com/office/word/2018/wordml/cex" xmlns:w16cid="http://schemas.microsoft.com/office/word/2016/wordml/cid" xmlns:w16="http://schemas.microsoft.com/office/word/2018/wordml" xmlns:w16sdtdh="http://schemas.microsoft.com/office/word/2020/wordml/sdtdatahash" xmlns:w16se="http://schemas.microsoft.com/office/word/2015/wordml/symex" xmlns:wpg="http://schemas.microsoft.com/office/word/2010/wordprocessingGroup" xmlns:wpi="http://schemas.microsoft.com/office/word/2010/wordprocessingInk" xmlns:wne="http://schemas.microsoft.com/office/word/2006/wordml" xmlns:wps="http://schemas.microsoft.com/office/word/2010/wordprocessingShape" mc:Ignorable="w14 w15 w16se w16cid w16 w16cex w16sdtdh wp14">
   <w15:person w15:author="Grigorij Schleifer">
     <w15:presenceInfo w15:providerId="Windows Live" w15:userId="2d0856179bf44db0"/>
   </w15:person>
@@ -20436,7 +22256,7 @@
 </file>
 
 <file path=word/styles.xml><?xml version="1.0" encoding="utf-8"?>
-<w:styles xmlns:mc="http://schemas.openxmlformats.org/markup-compatibility/2006" xmlns:r="http://schemas.openxmlformats.org/officeDocument/2006/relationships" xmlns:w="http://schemas.openxmlformats.org/wordprocessingml/2006/main" xmlns:w14="http://schemas.microsoft.com/office/word/2010/wordml" xmlns:w15="http://schemas.microsoft.com/office/word/2012/wordml" xmlns:w16cex="http://schemas.microsoft.com/office/word/2018/wordml/cex" xmlns:w16cid="http://schemas.microsoft.com/office/word/2016/wordml/cid" xmlns:w16="http://schemas.microsoft.com/office/word/2018/wordml" xmlns:w16se="http://schemas.microsoft.com/office/word/2015/wordml/symex" mc:Ignorable="w14 w15 w16se w16cid w16 w16cex">
+<w:styles xmlns:mc="http://schemas.openxmlformats.org/markup-compatibility/2006" xmlns:r="http://schemas.openxmlformats.org/officeDocument/2006/relationships" xmlns:w="http://schemas.openxmlformats.org/wordprocessingml/2006/main" xmlns:w14="http://schemas.microsoft.com/office/word/2010/wordml" xmlns:w15="http://schemas.microsoft.com/office/word/2012/wordml" xmlns:w16cex="http://schemas.microsoft.com/office/word/2018/wordml/cex" xmlns:w16cid="http://schemas.microsoft.com/office/word/2016/wordml/cid" xmlns:w16="http://schemas.microsoft.com/office/word/2018/wordml" xmlns:w16sdtdh="http://schemas.microsoft.com/office/word/2020/wordml/sdtdatahash" xmlns:w16se="http://schemas.microsoft.com/office/word/2015/wordml/symex" mc:Ignorable="w14 w15 w16se w16cid w16 w16cex w16sdtdh">
   <w:docDefaults>
     <w:rPrDefault>
       <w:rPr>
@@ -21096,6 +22916,16 @@
       <w:contextualSpacing/>
     </w:pPr>
   </w:style>
+  <w:style w:type="paragraph" w:styleId="Revision">
+    <w:name w:val="Revision"/>
+    <w:hidden/>
+    <w:uiPriority w:val="99"/>
+    <w:semiHidden/>
+    <w:rsid w:val="00371568"/>
+    <w:pPr>
+      <w:spacing w:line="240" w:lineRule="auto"/>
+    </w:pPr>
+  </w:style>
 </w:styles>
 </file>
 

</xml_diff>